<commit_message>
New directional function added
DEM files can be given for considering extra resistance due to slope.
Speed is calculated on the DEM and converted to resistance. Directional
functions now working for all Edge_type options. New data folders added
for Wind and Hiking directional examples.
</commit_message>
<xml_diff>
--- a/docs/user_manual.docx
+++ b/docs/user_manual.docx
@@ -117,7 +117,7 @@
         <w:rPr>
           <w:sz w:val="28"/>
         </w:rPr>
-        <w:t>Updated: 2015.08.19</w:t>
+        <w:t>Updated: 2016.11.13</w:t>
       </w:r>
       <w:r>
         <w:rPr>
@@ -337,7 +337,6 @@
           <w:docPartGallery w:val="Table of Contents"/>
         </w:docPartObj>
       </w:sdtPr>
-      <w:sdtEndPr/>
       <w:sdtContent>
         <w:p>
           <w:pPr>
@@ -3383,7 +3382,13 @@
         <w:ind w:left="-5"/>
       </w:pPr>
       <w:r>
-        <w:t>Directional graphs have been added to this version. Given a resistance</w:t>
+        <w:t>Directional graphs have been added to this version.</w:t>
+      </w:r>
+      <w:r>
+        <w:t xml:space="preserve"> Two different types of direction can be considered: asymmetrical distance in a riverine surface (e.g., one-way barriers) and asymmetrical distance due to wind vectors.</w:t>
+      </w:r>
+      <w:r>
+        <w:t xml:space="preserve"> Given a resistance</w:t>
       </w:r>
       <w:r>
         <w:t xml:space="preserve"> or conductance</w:t>
@@ -3398,10 +3403,19 @@
         <w:t xml:space="preserve"> with a directional surface</w:t>
       </w:r>
       <w:r>
-        <w:t xml:space="preserve"> (e.g., flow accumulation or elevation)</w:t>
-      </w:r>
-      <w:r>
-        <w:t xml:space="preserve"> and barrier location, an asymmetrical cost matrix</w:t>
+        <w:t xml:space="preserve"> (e.g., flow accumulation, </w:t>
+      </w:r>
+      <w:r>
+        <w:t>elevation</w:t>
+      </w:r>
+      <w:r>
+        <w:t>, or wind vectors</w:t>
+      </w:r>
+      <w:r>
+        <w:t>)</w:t>
+      </w:r>
+      <w:r>
+        <w:t>, an asymmetrical cost matrix</w:t>
       </w:r>
       <w:r>
         <w:t xml:space="preserve"> or conductance matrix</w:t>
@@ -4438,6 +4452,11 @@
     </w:p>
     <w:p>
       <w:pPr>
+        <w:ind w:left="-5" w:right="97"/>
+      </w:pPr>
+    </w:p>
+    <w:p>
+      <w:pPr>
         <w:pStyle w:val="Heading3"/>
         <w:ind w:left="777" w:hanging="792"/>
       </w:pPr>
@@ -4534,19 +4553,46 @@
         </w:rPr>
       </w:pPr>
       <w:r>
-        <w:t xml:space="preserve">The option to calculate paths for directional graphs is now possible. </w:t>
-      </w:r>
-      <w:r>
-        <w:t>T</w:t>
-      </w:r>
-      <w:r>
-        <w:t>wo more surfaces are needed. A directional</w:t>
-      </w:r>
-      <w:r>
-        <w:t xml:space="preserve"> grid, e.g., flow accumulation that</w:t>
-      </w:r>
-      <w:r>
-        <w:t xml:space="preserve"> defines direction in the raster and a barrier location surface where 1s indicated non barrier locations. If using conductance, then the resistance grid is still used in order to define shortest paths, while the barrier surface is used to calculate conductance probabilities along the way (multiplied). Then barrier locations can have a value between 0-1. If using resistance in barrier locations, then the barrier location values can be any value greater than 1. </w:t>
+        <w:t>The option to calculate paths for directional graphs is now possible.</w:t>
+      </w:r>
+      <w:r>
+        <w:t xml:space="preserve"> This can be considered for one-way barriers (e.g., in a riverine network) or wind directionality.</w:t>
+      </w:r>
+      <w:r>
+        <w:t xml:space="preserve"> </w:t>
+      </w:r>
+      <w:r>
+        <w:t>Two more surfaces are needed</w:t>
+      </w:r>
+      <w:r>
+        <w:t xml:space="preserve"> for both cases</w:t>
+      </w:r>
+      <w:r>
+        <w:t xml:space="preserve">. </w:t>
+      </w:r>
+      <w:r>
+        <w:t>For one-way barriers the following surfaces are needed: (1) a directional grid (</w:t>
+      </w:r>
+      <w:r>
+        <w:t>e.g., flow accumulation that defines direction in the raster</w:t>
+      </w:r>
+      <w:r>
+        <w:t>)</w:t>
+      </w:r>
+      <w:r>
+        <w:t xml:space="preserve"> and</w:t>
+      </w:r>
+      <w:r>
+        <w:t xml:space="preserve"> (2)</w:t>
+      </w:r>
+      <w:r>
+        <w:t xml:space="preserve"> a </w:t>
+      </w:r>
+      <w:r>
+        <w:t>barrier location surface where one values</w:t>
+      </w:r>
+      <w:r>
+        <w:t xml:space="preserve"> indicated non barrier locations. If using conductance, then the resistance grid is still used in order to define shortest paths, while the barrier surface is used to calculate conductance probabilities along the way (multiplied). Then barrier locations can have a value between 0-1. If using resistance in barrier locations, then the barrier location values can be any value greater than 1. </w:t>
       </w:r>
       <w:r>
         <w:rPr>
@@ -4559,6 +4605,81 @@
       <w:pPr>
         <w:spacing w:after="51"/>
         <w:ind w:left="-5"/>
+        <w:rPr>
+          <w:b/>
+        </w:rPr>
+      </w:pPr>
+    </w:p>
+    <w:p>
+      <w:pPr>
+        <w:spacing w:after="51"/>
+        <w:ind w:left="-5"/>
+      </w:pPr>
+      <w:r>
+        <w:t xml:space="preserve">The second case involves </w:t>
+      </w:r>
+      <w:r>
+        <w:t xml:space="preserve">directional movement with respect to prevailing wind direction (i.e., isolation-by-distance and wind). </w:t>
+      </w:r>
+      <w:r>
+        <w:t>Two surfaces are needed to capture the wind directionality: U and V (e.g., t</w:t>
+      </w:r>
+      <w:r>
+        <w:t xml:space="preserve">hirty-year average (1979-2010) mean annual average wind direction </w:t>
+      </w:r>
+      <w:r>
+        <w:t xml:space="preserve">can be </w:t>
+      </w:r>
+      <w:r>
+        <w:t>calculated from the North American Regional Reanalysis (NARR; Messinger et al. 2006)</w:t>
+      </w:r>
+      <w:r>
+        <w:t>)</w:t>
+      </w:r>
+      <w:r>
+        <w:t xml:space="preserve">.  </w:t>
+      </w:r>
+      <w:r>
+        <w:t xml:space="preserve">Then, </w:t>
+      </w:r>
+      <w:r>
+        <w:t xml:space="preserve">asymmetrical costs </w:t>
+      </w:r>
+      <w:r>
+        <w:t xml:space="preserve">can be calculated </w:t>
+      </w:r>
+      <w:r>
+        <w:t xml:space="preserve">for traversing with and against wind direction </w:t>
+      </w:r>
+      <w:r>
+        <w:t xml:space="preserve">for all pairwise </w:t>
+      </w:r>
+      <w:r>
+        <w:t>locati</w:t>
+      </w:r>
+      <w:r>
+        <w:t xml:space="preserve">ons. </w:t>
+      </w:r>
+      <w:r>
+        <w:t>Given a wind direction map (and ignoring vector ma</w:t>
+      </w:r>
+      <w:r>
+        <w:t>gnitude), a resultant vector is</w:t>
+      </w:r>
+      <w:r>
+        <w:t xml:space="preserve"> created in the 8-Moore neighborhood to weight direction in the graph creation. </w:t>
+      </w:r>
+      <w:r>
+        <w:t>This produces a</w:t>
+      </w:r>
+      <w:r>
+        <w:t xml:space="preserve">n added cost resulting from the resultant vector calculation and when a path was traversing from a point and against wind direction, producing an asymmetrical cost distance matrix.    </w:t>
+      </w:r>
+    </w:p>
+    <w:p>
+      <w:pPr>
+        <w:spacing w:after="51"/>
+        <w:ind w:left="-5"/>
       </w:pPr>
     </w:p>
     <w:p>
@@ -4597,6 +4718,9 @@
         <w:ind w:left="525" w:hanging="540"/>
       </w:pPr>
       <w:bookmarkStart w:id="26" w:name="_Toc19084"/>
+      <w:r>
+        <w:t xml:space="preserve">Input and </w:t>
+      </w:r>
       <w:r>
         <w:t xml:space="preserve">Output </w:t>
       </w:r>
@@ -4832,13 +4956,59 @@
               <w:spacing w:after="0" w:line="259" w:lineRule="auto"/>
               <w:ind w:left="0" w:firstLine="0"/>
               <w:jc w:val="center"/>
-            </w:pPr>
-            <w:r>
-              <w:rPr>
-                <w:sz w:val="20"/>
-              </w:rPr>
-              <w:t xml:space="preserve">The filename for the resistance surface in ascii format with header file (any file extension is acceptable, must be space delimited). </w:t>
-            </w:r>
+              <w:rPr>
+                <w:sz w:val="20"/>
+              </w:rPr>
+            </w:pPr>
+            <w:r>
+              <w:rPr>
+                <w:sz w:val="20"/>
+              </w:rPr>
+              <w:t>The filename for the resistance</w:t>
+            </w:r>
+            <w:r>
+              <w:rPr>
+                <w:sz w:val="20"/>
+              </w:rPr>
+              <w:t xml:space="preserve"> or conductance</w:t>
+            </w:r>
+            <w:r>
+              <w:rPr>
+                <w:sz w:val="20"/>
+              </w:rPr>
+              <w:t xml:space="preserve"> surface in</w:t>
+            </w:r>
+            <w:r>
+              <w:rPr>
+                <w:sz w:val="20"/>
+              </w:rPr>
+              <w:t xml:space="preserve"> ascii format with header file. A</w:t>
+            </w:r>
+            <w:r>
+              <w:rPr>
+                <w:sz w:val="20"/>
+              </w:rPr>
+              <w:t>ny file extension is acce</w:t>
+            </w:r>
+            <w:r>
+              <w:rPr>
+                <w:sz w:val="20"/>
+              </w:rPr>
+              <w:t>ptable, must be space delimited</w:t>
+            </w:r>
+            <w:r>
+              <w:rPr>
+                <w:sz w:val="20"/>
+              </w:rPr>
+              <w:t xml:space="preserve">. </w:t>
+            </w:r>
+          </w:p>
+          <w:p>
+            <w:pPr>
+              <w:spacing w:after="0" w:line="259" w:lineRule="auto"/>
+              <w:ind w:left="0" w:firstLine="0"/>
+              <w:jc w:val="center"/>
+            </w:pPr>
           </w:p>
         </w:tc>
         <w:tc>
@@ -4950,7 +5120,19 @@
               <w:rPr>
                 <w:sz w:val="20"/>
               </w:rPr>
-              <w:t xml:space="preserve">The filename for the individuals with </w:t>
+              <w:t xml:space="preserve">The filename for the </w:t>
+            </w:r>
+            <w:r>
+              <w:rPr>
+                <w:sz w:val="20"/>
+              </w:rPr>
+              <w:t>source and destination points -</w:t>
+            </w:r>
+            <w:r>
+              <w:rPr>
+                <w:sz w:val="20"/>
+              </w:rPr>
+              <w:t xml:space="preserve"> </w:t>
             </w:r>
           </w:p>
           <w:p>
@@ -4958,12 +5140,52 @@
               <w:spacing w:after="0" w:line="259" w:lineRule="auto"/>
               <w:ind w:left="0" w:firstLine="0"/>
               <w:jc w:val="center"/>
-            </w:pPr>
-            <w:r>
-              <w:rPr>
-                <w:sz w:val="20"/>
-              </w:rPr>
-              <w:t xml:space="preserve">(x,y) locations (any file extension is acceptable, must be comma delimited). </w:t>
+              <w:rPr>
+                <w:sz w:val="20"/>
+              </w:rPr>
+            </w:pPr>
+            <w:r>
+              <w:rPr>
+                <w:sz w:val="20"/>
+              </w:rPr>
+              <w:t>(x,y) locations</w:t>
+            </w:r>
+            <w:r>
+              <w:rPr>
+                <w:sz w:val="20"/>
+              </w:rPr>
+              <w:t>. A</w:t>
+            </w:r>
+            <w:r>
+              <w:rPr>
+                <w:sz w:val="20"/>
+              </w:rPr>
+              <w:t>ny file extension is acce</w:t>
+            </w:r>
+            <w:r>
+              <w:rPr>
+                <w:sz w:val="20"/>
+              </w:rPr>
+              <w:t>ptable, must be comma delimited</w:t>
+            </w:r>
+            <w:r>
+              <w:rPr>
+                <w:sz w:val="20"/>
+              </w:rPr>
+              <w:t>.</w:t>
+            </w:r>
+          </w:p>
+          <w:p>
+            <w:pPr>
+              <w:spacing w:after="0" w:line="259" w:lineRule="auto"/>
+              <w:ind w:left="0" w:firstLine="0"/>
+              <w:jc w:val="center"/>
+            </w:pPr>
+            <w:r>
+              <w:rPr>
+                <w:sz w:val="20"/>
+              </w:rPr>
+              <w:t xml:space="preserve"> </w:t>
             </w:r>
           </w:p>
         </w:tc>
@@ -5154,6 +5376,24 @@
               </w:rPr>
               <w:t>FlowAcc</w:t>
             </w:r>
+            <w:r>
+              <w:rPr>
+                <w:sz w:val="20"/>
+              </w:rPr>
+              <w:t xml:space="preserve">, </w:t>
+            </w:r>
+            <w:r>
+              <w:rPr>
+                <w:sz w:val="20"/>
+              </w:rPr>
+              <w:t>Wind, Hiking</w:t>
+            </w:r>
+            <w:r>
+              <w:rPr>
+                <w:sz w:val="20"/>
+              </w:rPr>
+              <w:t>;A;B</w:t>
+            </w:r>
           </w:p>
         </w:tc>
         <w:tc>
@@ -5178,8 +5418,249 @@
               <w:rPr>
                 <w:sz w:val="20"/>
               </w:rPr>
-              <w:t>FlowAcc or DEM can be used to define direction on the surface</w:t>
-            </w:r>
+              <w:t xml:space="preserve">If Use_Direction is True, then this field is needed. </w:t>
+            </w:r>
+          </w:p>
+          <w:p>
+            <w:pPr>
+              <w:pStyle w:val="ListParagraph"/>
+              <w:numPr>
+                <w:ilvl w:val="0"/>
+                <w:numId w:val="6"/>
+              </w:numPr>
+              <w:spacing w:after="0" w:line="259" w:lineRule="auto"/>
+              <w:rPr>
+                <w:sz w:val="20"/>
+              </w:rPr>
+            </w:pPr>
+            <w:r>
+              <w:rPr>
+                <w:sz w:val="20"/>
+              </w:rPr>
+              <w:t>‘</w:t>
+            </w:r>
+            <w:r>
+              <w:rPr>
+                <w:sz w:val="20"/>
+              </w:rPr>
+              <w:t>FlowAcc</w:t>
+            </w:r>
+            <w:r>
+              <w:rPr>
+                <w:sz w:val="20"/>
+              </w:rPr>
+              <w:t>’</w:t>
+            </w:r>
+            <w:r>
+              <w:rPr>
+                <w:sz w:val="20"/>
+              </w:rPr>
+              <w:t xml:space="preserve"> – assumes that the direction surface is a flow accumulation surface (e.g., riverine applications).</w:t>
+            </w:r>
+            <w:r>
+              <w:rPr>
+                <w:sz w:val="20"/>
+              </w:rPr>
+              <w:t xml:space="preserve"> </w:t>
+            </w:r>
+          </w:p>
+          <w:p>
+            <w:pPr>
+              <w:pStyle w:val="ListParagraph"/>
+              <w:numPr>
+                <w:ilvl w:val="0"/>
+                <w:numId w:val="6"/>
+              </w:numPr>
+              <w:spacing w:after="0" w:line="259" w:lineRule="auto"/>
+              <w:rPr>
+                <w:sz w:val="20"/>
+              </w:rPr>
+            </w:pPr>
+            <w:r>
+              <w:rPr>
+                <w:sz w:val="20"/>
+              </w:rPr>
+              <w:t>‘Wind’</w:t>
+            </w:r>
+            <w:r>
+              <w:rPr>
+                <w:sz w:val="20"/>
+              </w:rPr>
+              <w:t xml:space="preserve"> – assumes that the direction surface</w:t>
+            </w:r>
+            <w:r>
+              <w:rPr>
+                <w:sz w:val="20"/>
+              </w:rPr>
+              <w:t>s</w:t>
+            </w:r>
+            <w:r>
+              <w:rPr>
+                <w:sz w:val="20"/>
+              </w:rPr>
+              <w:t xml:space="preserve"> are</w:t>
+            </w:r>
+            <w:r>
+              <w:rPr>
+                <w:sz w:val="20"/>
+              </w:rPr>
+              <w:t xml:space="preserve"> </w:t>
+            </w:r>
+            <w:r>
+              <w:rPr>
+                <w:sz w:val="20"/>
+              </w:rPr>
+              <w:t>U and V vectors of wind.</w:t>
+            </w:r>
+            <w:r>
+              <w:rPr>
+                <w:sz w:val="20"/>
+              </w:rPr>
+              <w:t xml:space="preserve"> Calculates the speed and resultant wind vector. </w:t>
+            </w:r>
+            <w:r>
+              <w:rPr>
+                <w:sz w:val="20"/>
+              </w:rPr>
+              <w:t xml:space="preserve"> </w:t>
+            </w:r>
+          </w:p>
+          <w:p>
+            <w:pPr>
+              <w:pStyle w:val="ListParagraph"/>
+              <w:numPr>
+                <w:ilvl w:val="0"/>
+                <w:numId w:val="6"/>
+              </w:numPr>
+              <w:spacing w:after="0" w:line="259" w:lineRule="auto"/>
+              <w:rPr>
+                <w:sz w:val="20"/>
+              </w:rPr>
+            </w:pPr>
+            <w:r>
+              <w:rPr>
+                <w:sz w:val="20"/>
+              </w:rPr>
+              <w:t>‘</w:t>
+            </w:r>
+            <w:r>
+              <w:rPr>
+                <w:sz w:val="20"/>
+              </w:rPr>
+              <w:t>Hiking</w:t>
+            </w:r>
+            <w:r>
+              <w:rPr>
+                <w:sz w:val="20"/>
+              </w:rPr>
+              <w:t xml:space="preserve">’ – assumes a DEM surface is given </w:t>
+            </w:r>
+            <w:r>
+              <w:rPr>
+                <w:sz w:val="20"/>
+              </w:rPr>
+              <w:t>and calculates slope and speed of travel on this surface in both directions: sp</w:t>
+            </w:r>
+            <w:r>
+              <w:rPr>
+                <w:sz w:val="20"/>
+              </w:rPr>
+              <w:t>eed = A * exp(B * slope</w:t>
+            </w:r>
+            <w:r>
+              <w:rPr>
+                <w:sz w:val="20"/>
+              </w:rPr>
+              <w:t>)</w:t>
+            </w:r>
+            <w:r>
+              <w:rPr>
+                <w:sz w:val="20"/>
+              </w:rPr>
+              <w:t xml:space="preserve">, where slope is the tan(dh/dz) in radians. Any slope value less than 0 will be set to A. </w:t>
+            </w:r>
+          </w:p>
+          <w:p>
+            <w:pPr>
+              <w:pStyle w:val="ListParagraph"/>
+              <w:spacing w:after="0" w:line="259" w:lineRule="auto"/>
+              <w:ind w:left="941" w:firstLine="0"/>
+              <w:rPr>
+                <w:sz w:val="20"/>
+              </w:rPr>
+            </w:pPr>
+            <w:r>
+              <w:rPr>
+                <w:sz w:val="20"/>
+              </w:rPr>
+              <w:t>No</w:t>
+            </w:r>
+            <w:r>
+              <w:rPr>
+                <w:sz w:val="20"/>
+              </w:rPr>
+              <w:t>te: Here specif</w:t>
+            </w:r>
+            <w:r>
+              <w:rPr>
+                <w:sz w:val="20"/>
+              </w:rPr>
+              <w:t>y the parameters for A and B</w:t>
+            </w:r>
+            <w:r>
+              <w:rPr>
+                <w:sz w:val="20"/>
+              </w:rPr>
+              <w:t xml:space="preserve"> as the following using semicolons, ‘Hiking;6;-3.5’</w:t>
+            </w:r>
+            <w:r>
+              <w:rPr>
+                <w:sz w:val="20"/>
+              </w:rPr>
+              <w:t>.</w:t>
+            </w:r>
+          </w:p>
+          <w:p>
+            <w:pPr>
+              <w:pStyle w:val="ListParagraph"/>
+              <w:spacing w:after="0" w:line="259" w:lineRule="auto"/>
+              <w:ind w:left="941" w:firstLine="0"/>
+              <w:rPr>
+                <w:sz w:val="20"/>
+              </w:rPr>
+            </w:pPr>
+            <w:r>
+              <w:rPr>
+                <w:sz w:val="20"/>
+              </w:rPr>
+              <w:t xml:space="preserve">Once the speed is calculated, then the Speed_To_Resistance_Scale is used to convert the speed to a resistance value via a simple linear function: </w:t>
+            </w:r>
+          </w:p>
+          <w:p>
+            <w:pPr>
+              <w:pStyle w:val="ListParagraph"/>
+              <w:spacing w:after="0" w:line="259" w:lineRule="auto"/>
+              <w:ind w:left="941" w:firstLine="0"/>
+              <w:rPr>
+                <w:sz w:val="20"/>
+              </w:rPr>
+            </w:pPr>
+            <w:r>
+              <w:rPr>
+                <w:sz w:val="20"/>
+              </w:rPr>
+              <w:t xml:space="preserve">Speed_resistance = ((Resistance_Max – Resistance_Min)/(Speed_Min – Speed_Max)) * Speed + Resistance_Max. This speed resistance value is added to any other background resistance given in the Grid_Filename. </w:t>
+            </w:r>
+          </w:p>
+          <w:p>
+            <w:pPr>
+              <w:pStyle w:val="ListParagraph"/>
+              <w:spacing w:after="0" w:line="259" w:lineRule="auto"/>
+              <w:ind w:left="941" w:firstLine="0"/>
+              <w:rPr>
+                <w:sz w:val="20"/>
+              </w:rPr>
+            </w:pPr>
           </w:p>
         </w:tc>
         <w:tc>
@@ -5284,8 +5765,17 @@
               <w:rPr>
                 <w:sz w:val="20"/>
               </w:rPr>
-              <w:t>If True, then the barrier raster will be consider resistance and values used in the calculation of shortest path. If False, then the barrier raster will be considered conductance and values will be multiplied along the shortest path.</w:t>
-            </w:r>
+              <w:t xml:space="preserve">Tells the program that the Grid_Filename surface specified is either in resistance values (True) or conductance values (False). </w:t>
+            </w:r>
+          </w:p>
+          <w:p>
+            <w:pPr>
+              <w:spacing w:after="0" w:line="259" w:lineRule="auto"/>
+              <w:ind w:left="0" w:firstLine="0"/>
+              <w:rPr>
+                <w:sz w:val="20"/>
+              </w:rPr>
+            </w:pPr>
           </w:p>
         </w:tc>
         <w:tc>
@@ -5337,7 +5827,19 @@
               <w:rPr>
                 <w:sz w:val="20"/>
               </w:rPr>
-              <w:t>Barrier Filename</w:t>
+              <w:t>Barrier</w:t>
+            </w:r>
+            <w:r>
+              <w:rPr>
+                <w:sz w:val="20"/>
+              </w:rPr>
+              <w:t xml:space="preserve"> or U</w:t>
+            </w:r>
+            <w:r>
+              <w:rPr>
+                <w:sz w:val="20"/>
+              </w:rPr>
+              <w:t xml:space="preserve"> Filename</w:t>
             </w:r>
           </w:p>
         </w:tc>
@@ -5392,8 +5894,147 @@
               </w:rPr>
               <w:t>This is the filename for the barrier surface. Ascii format.</w:t>
             </w:r>
-            <w:bookmarkStart w:id="27" w:name="_GoBack"/>
-            <w:bookmarkEnd w:id="27"/>
+            <w:r>
+              <w:rPr>
+                <w:sz w:val="20"/>
+              </w:rPr>
+              <w:t xml:space="preserve"> Note: </w:t>
+            </w:r>
+            <w:r>
+              <w:rPr>
+                <w:sz w:val="20"/>
+              </w:rPr>
+              <w:t xml:space="preserve">If </w:t>
+            </w:r>
+            <w:r>
+              <w:rPr>
+                <w:sz w:val="20"/>
+              </w:rPr>
+              <w:t xml:space="preserve">Use_Resistance = </w:t>
+            </w:r>
+            <w:r>
+              <w:rPr>
+                <w:sz w:val="20"/>
+              </w:rPr>
+              <w:t xml:space="preserve">True, then the barrier raster will be consider resistance and </w:t>
+            </w:r>
+            <w:r>
+              <w:rPr>
+                <w:sz w:val="20"/>
+              </w:rPr>
+              <w:t xml:space="preserve">the </w:t>
+            </w:r>
+            <w:r>
+              <w:rPr>
+                <w:sz w:val="20"/>
+              </w:rPr>
+              <w:t>values</w:t>
+            </w:r>
+            <w:r>
+              <w:rPr>
+                <w:sz w:val="20"/>
+              </w:rPr>
+              <w:t xml:space="preserve"> in this surface will be</w:t>
+            </w:r>
+            <w:r>
+              <w:rPr>
+                <w:sz w:val="20"/>
+              </w:rPr>
+              <w:t xml:space="preserve"> used in the calculation of shortest path. If</w:t>
+            </w:r>
+            <w:r>
+              <w:rPr>
+                <w:sz w:val="20"/>
+              </w:rPr>
+              <w:t xml:space="preserve"> Use_Resistance =</w:t>
+            </w:r>
+            <w:r>
+              <w:rPr>
+                <w:sz w:val="20"/>
+              </w:rPr>
+              <w:t xml:space="preserve"> False, then the barrier raster will be considered</w:t>
+            </w:r>
+            <w:r>
+              <w:rPr>
+                <w:sz w:val="20"/>
+              </w:rPr>
+              <w:t xml:space="preserve"> as</w:t>
+            </w:r>
+            <w:r>
+              <w:rPr>
+                <w:sz w:val="20"/>
+              </w:rPr>
+              <w:t xml:space="preserve"> conductance and </w:t>
+            </w:r>
+            <w:r>
+              <w:rPr>
+                <w:sz w:val="20"/>
+              </w:rPr>
+              <w:t xml:space="preserve">the </w:t>
+            </w:r>
+            <w:r>
+              <w:rPr>
+                <w:sz w:val="20"/>
+              </w:rPr>
+              <w:t>values will be multiplied along the shortest path.</w:t>
+            </w:r>
+          </w:p>
+          <w:p>
+            <w:pPr>
+              <w:spacing w:after="0" w:line="259" w:lineRule="auto"/>
+              <w:ind w:left="221" w:firstLine="0"/>
+              <w:rPr>
+                <w:sz w:val="20"/>
+              </w:rPr>
+            </w:pPr>
+          </w:p>
+          <w:p>
+            <w:pPr>
+              <w:spacing w:after="0" w:line="259" w:lineRule="auto"/>
+              <w:ind w:left="221" w:firstLine="0"/>
+              <w:rPr>
+                <w:sz w:val="20"/>
+              </w:rPr>
+            </w:pPr>
+            <w:r>
+              <w:rPr>
+                <w:sz w:val="20"/>
+              </w:rPr>
+              <w:t>-or-</w:t>
+            </w:r>
+          </w:p>
+          <w:p>
+            <w:pPr>
+              <w:spacing w:after="0" w:line="259" w:lineRule="auto"/>
+              <w:ind w:left="221" w:firstLine="0"/>
+              <w:rPr>
+                <w:sz w:val="20"/>
+              </w:rPr>
+            </w:pPr>
+            <w:r>
+              <w:rPr>
+                <w:sz w:val="20"/>
+              </w:rPr>
+              <w:t>If ‘Wind’ direction is used, then this is the filename for the U vector surface. Ascii format.</w:t>
+            </w:r>
+          </w:p>
+          <w:p>
+            <w:pPr>
+              <w:spacing w:after="0" w:line="259" w:lineRule="auto"/>
+              <w:ind w:left="221" w:firstLine="0"/>
+              <w:rPr>
+                <w:sz w:val="20"/>
+              </w:rPr>
+            </w:pPr>
+          </w:p>
+          <w:p>
+            <w:pPr>
+              <w:spacing w:after="0" w:line="259" w:lineRule="auto"/>
+              <w:ind w:left="221" w:firstLine="0"/>
+              <w:rPr>
+                <w:sz w:val="20"/>
+              </w:rPr>
+            </w:pPr>
           </w:p>
         </w:tc>
         <w:tc>
@@ -5445,7 +6086,19 @@
               <w:rPr>
                 <w:sz w:val="20"/>
               </w:rPr>
-              <w:t>Direction Filename</w:t>
+              <w:t>Direction</w:t>
+            </w:r>
+            <w:r>
+              <w:rPr>
+                <w:sz w:val="20"/>
+              </w:rPr>
+              <w:t xml:space="preserve"> or V</w:t>
+            </w:r>
+            <w:r>
+              <w:rPr>
+                <w:sz w:val="20"/>
+              </w:rPr>
+              <w:t xml:space="preserve"> Filename</w:t>
             </w:r>
           </w:p>
         </w:tc>
@@ -5500,6 +6153,213 @@
               </w:rPr>
               <w:t>This is the filename for the directional surface. Ascii format.</w:t>
             </w:r>
+          </w:p>
+          <w:p>
+            <w:pPr>
+              <w:spacing w:after="0" w:line="259" w:lineRule="auto"/>
+              <w:ind w:left="221" w:firstLine="0"/>
+              <w:rPr>
+                <w:sz w:val="20"/>
+              </w:rPr>
+            </w:pPr>
+          </w:p>
+          <w:p>
+            <w:pPr>
+              <w:spacing w:after="0" w:line="259" w:lineRule="auto"/>
+              <w:ind w:left="221" w:firstLine="0"/>
+              <w:rPr>
+                <w:sz w:val="20"/>
+              </w:rPr>
+            </w:pPr>
+            <w:r>
+              <w:rPr>
+                <w:sz w:val="20"/>
+              </w:rPr>
+              <w:t>-or-</w:t>
+            </w:r>
+          </w:p>
+          <w:p>
+            <w:pPr>
+              <w:spacing w:after="0" w:line="259" w:lineRule="auto"/>
+              <w:ind w:left="221" w:firstLine="0"/>
+              <w:rPr>
+                <w:sz w:val="20"/>
+              </w:rPr>
+            </w:pPr>
+            <w:r>
+              <w:rPr>
+                <w:sz w:val="20"/>
+              </w:rPr>
+              <w:t>If ‘Wind’ direction is used, the</w:t>
+            </w:r>
+            <w:r>
+              <w:rPr>
+                <w:sz w:val="20"/>
+              </w:rPr>
+              <w:t>n this is the filename for the V</w:t>
+            </w:r>
+            <w:r>
+              <w:rPr>
+                <w:sz w:val="20"/>
+              </w:rPr>
+              <w:t xml:space="preserve"> vector surface. Ascii format.</w:t>
+            </w:r>
+          </w:p>
+          <w:p>
+            <w:pPr>
+              <w:spacing w:after="0" w:line="259" w:lineRule="auto"/>
+              <w:ind w:left="221" w:firstLine="0"/>
+              <w:rPr>
+                <w:sz w:val="20"/>
+              </w:rPr>
+            </w:pPr>
+          </w:p>
+        </w:tc>
+        <w:tc>
+          <w:tcPr>
+            <w:tcW w:w="1367" w:type="dxa"/>
+            <w:tcBorders>
+              <w:top w:val="single" w:sz="4" w:space="0" w:color="000000"/>
+              <w:left w:val="single" w:sz="4" w:space="0" w:color="000000"/>
+              <w:bottom w:val="single" w:sz="4" w:space="0" w:color="000000"/>
+              <w:right w:val="single" w:sz="4" w:space="0" w:color="000000"/>
+            </w:tcBorders>
+          </w:tcPr>
+          <w:p>
+            <w:pPr>
+              <w:spacing w:after="0" w:line="259" w:lineRule="auto"/>
+              <w:ind w:left="117" w:firstLine="0"/>
+              <w:jc w:val="center"/>
+              <w:rPr>
+                <w:sz w:val="20"/>
+              </w:rPr>
+            </w:pPr>
+          </w:p>
+        </w:tc>
+      </w:tr>
+      <w:tr>
+        <w:trPr>
+          <w:trHeight w:val="691"/>
+        </w:trPr>
+        <w:tc>
+          <w:tcPr>
+            <w:tcW w:w="1657" w:type="dxa"/>
+            <w:tcBorders>
+              <w:top w:val="single" w:sz="4" w:space="0" w:color="000000"/>
+              <w:left w:val="single" w:sz="4" w:space="0" w:color="000000"/>
+              <w:bottom w:val="single" w:sz="4" w:space="0" w:color="000000"/>
+              <w:right w:val="single" w:sz="4" w:space="0" w:color="000000"/>
+            </w:tcBorders>
+          </w:tcPr>
+          <w:p>
+            <w:pPr>
+              <w:spacing w:after="0" w:line="259" w:lineRule="auto"/>
+              <w:ind w:left="0" w:firstLine="0"/>
+              <w:jc w:val="center"/>
+              <w:rPr>
+                <w:sz w:val="20"/>
+              </w:rPr>
+            </w:pPr>
+            <w:r>
+              <w:rPr>
+                <w:sz w:val="20"/>
+              </w:rPr>
+              <w:t>Speed To Resistance Scale</w:t>
+            </w:r>
+          </w:p>
+        </w:tc>
+        <w:tc>
+          <w:tcPr>
+            <w:tcW w:w="1502" w:type="dxa"/>
+            <w:tcBorders>
+              <w:top w:val="single" w:sz="4" w:space="0" w:color="000000"/>
+              <w:left w:val="single" w:sz="4" w:space="0" w:color="000000"/>
+              <w:bottom w:val="single" w:sz="4" w:space="0" w:color="000000"/>
+              <w:right w:val="single" w:sz="4" w:space="0" w:color="000000"/>
+            </w:tcBorders>
+          </w:tcPr>
+          <w:p>
+            <w:pPr>
+              <w:spacing w:after="0" w:line="242" w:lineRule="auto"/>
+              <w:ind w:left="0" w:firstLine="0"/>
+              <w:jc w:val="center"/>
+              <w:rPr>
+                <w:sz w:val="20"/>
+              </w:rPr>
+            </w:pPr>
+            <w:r>
+              <w:rPr>
+                <w:sz w:val="20"/>
+              </w:rPr>
+              <w:t>0;</w:t>
+            </w:r>
+            <w:r>
+              <w:rPr>
+                <w:sz w:val="20"/>
+              </w:rPr>
+              <w:t>10</w:t>
+            </w:r>
+          </w:p>
+        </w:tc>
+        <w:tc>
+          <w:tcPr>
+            <w:tcW w:w="4864" w:type="dxa"/>
+            <w:tcBorders>
+              <w:top w:val="single" w:sz="4" w:space="0" w:color="000000"/>
+              <w:left w:val="single" w:sz="4" w:space="0" w:color="000000"/>
+              <w:bottom w:val="single" w:sz="4" w:space="0" w:color="000000"/>
+              <w:right w:val="single" w:sz="4" w:space="0" w:color="000000"/>
+            </w:tcBorders>
+          </w:tcPr>
+          <w:p>
+            <w:pPr>
+              <w:spacing w:after="0" w:line="259" w:lineRule="auto"/>
+              <w:ind w:left="221" w:firstLine="0"/>
+              <w:rPr>
+                <w:sz w:val="20"/>
+              </w:rPr>
+            </w:pPr>
+            <w:r>
+              <w:rPr>
+                <w:sz w:val="20"/>
+              </w:rPr>
+              <w:t>If ‘Wind’</w:t>
+            </w:r>
+            <w:r>
+              <w:rPr>
+                <w:sz w:val="20"/>
+              </w:rPr>
+              <w:t xml:space="preserve"> or ‘Hiking’</w:t>
+            </w:r>
+            <w:r>
+              <w:rPr>
+                <w:sz w:val="20"/>
+              </w:rPr>
+              <w:t xml:space="preserve"> direction is used, then this value is used to scale the speed calculation to resistance</w:t>
+            </w:r>
+            <w:r>
+              <w:rPr>
+                <w:sz w:val="20"/>
+              </w:rPr>
+              <w:t xml:space="preserve">. The first value is the minimum resistance wished and the second value is the maximum resistance value. </w:t>
+            </w:r>
+            <w:bookmarkStart w:id="27" w:name="_GoBack"/>
+            <w:bookmarkEnd w:id="27"/>
+            <w:r>
+              <w:rPr>
+                <w:sz w:val="20"/>
+              </w:rPr>
+              <w:t xml:space="preserve"> </w:t>
+            </w:r>
+          </w:p>
+          <w:p>
+            <w:pPr>
+              <w:spacing w:after="0" w:line="259" w:lineRule="auto"/>
+              <w:ind w:left="221" w:firstLine="0"/>
+              <w:rPr>
+                <w:sz w:val="20"/>
+              </w:rPr>
+            </w:pPr>
           </w:p>
         </w:tc>
         <w:tc>
@@ -5543,12 +6403,28 @@
               <w:spacing w:after="0" w:line="259" w:lineRule="auto"/>
               <w:ind w:left="46" w:firstLine="0"/>
               <w:jc w:val="both"/>
-            </w:pPr>
-            <w:r>
-              <w:rPr>
-                <w:sz w:val="20"/>
-              </w:rPr>
-              <w:t>Use ED Threshold</w:t>
+              <w:rPr>
+                <w:sz w:val="20"/>
+              </w:rPr>
+            </w:pPr>
+            <w:r>
+              <w:rPr>
+                <w:sz w:val="20"/>
+              </w:rPr>
+              <w:t xml:space="preserve">Use </w:t>
+            </w:r>
+          </w:p>
+          <w:p>
+            <w:pPr>
+              <w:spacing w:after="0" w:line="259" w:lineRule="auto"/>
+              <w:ind w:left="46" w:firstLine="0"/>
+              <w:jc w:val="both"/>
+            </w:pPr>
+            <w:r>
+              <w:rPr>
+                <w:sz w:val="20"/>
+              </w:rPr>
+              <w:t>ED Threshold</w:t>
             </w:r>
           </w:p>
         </w:tc>
@@ -5590,13 +6466,41 @@
               <w:spacing w:after="0" w:line="259" w:lineRule="auto"/>
               <w:ind w:left="41" w:firstLine="0"/>
               <w:jc w:val="center"/>
-            </w:pPr>
-            <w:r>
-              <w:rPr>
-                <w:sz w:val="20"/>
-              </w:rPr>
-              <w:t xml:space="preserve">Option for calculating Euclidean distance between all pairwise points. Use thresholding in next field as option. </w:t>
-            </w:r>
+              <w:rPr>
+                <w:sz w:val="20"/>
+              </w:rPr>
+            </w:pPr>
+            <w:r>
+              <w:rPr>
+                <w:sz w:val="20"/>
+              </w:rPr>
+              <w:t xml:space="preserve">Option for </w:t>
+            </w:r>
+            <w:r>
+              <w:rPr>
+                <w:sz w:val="20"/>
+              </w:rPr>
+              <w:t xml:space="preserve">using Euclidean distance as the maximum distance to search. </w:t>
+            </w:r>
+            <w:r>
+              <w:rPr>
+                <w:sz w:val="20"/>
+              </w:rPr>
+              <w:t>Use thresh</w:t>
+            </w:r>
+            <w:r>
+              <w:rPr>
+                <w:sz w:val="20"/>
+              </w:rPr>
+              <w:t xml:space="preserve">olding in next field if this value is True. If the Grid_Filename has resistance values greater than 1, cost distance values are still reported in output files. </w:t>
+            </w:r>
+          </w:p>
+          <w:p>
+            <w:pPr>
+              <w:spacing w:after="0" w:line="259" w:lineRule="auto"/>
+              <w:ind w:left="41" w:firstLine="0"/>
+              <w:jc w:val="center"/>
+            </w:pPr>
           </w:p>
         </w:tc>
         <w:tc>
@@ -5620,6 +6524,1006 @@
                 <w:sz w:val="20"/>
               </w:rPr>
               <w:t xml:space="preserve"> </w:t>
+            </w:r>
+          </w:p>
+        </w:tc>
+      </w:tr>
+      <w:tr>
+        <w:trPr>
+          <w:trHeight w:val="985"/>
+        </w:trPr>
+        <w:tc>
+          <w:tcPr>
+            <w:tcW w:w="1657" w:type="dxa"/>
+            <w:tcBorders>
+              <w:top w:val="single" w:sz="4" w:space="0" w:color="000000"/>
+              <w:left w:val="single" w:sz="4" w:space="0" w:color="000000"/>
+              <w:bottom w:val="single" w:sz="4" w:space="0" w:color="000000"/>
+              <w:right w:val="single" w:sz="4" w:space="0" w:color="000000"/>
+            </w:tcBorders>
+          </w:tcPr>
+          <w:p>
+            <w:pPr>
+              <w:spacing w:after="0" w:line="259" w:lineRule="auto"/>
+              <w:ind w:left="0" w:firstLine="0"/>
+              <w:jc w:val="center"/>
+            </w:pPr>
+            <w:r>
+              <w:rPr>
+                <w:sz w:val="20"/>
+              </w:rPr>
+              <w:t xml:space="preserve">ED Distance </w:t>
+            </w:r>
+          </w:p>
+        </w:tc>
+        <w:tc>
+          <w:tcPr>
+            <w:tcW w:w="1502" w:type="dxa"/>
+            <w:tcBorders>
+              <w:top w:val="single" w:sz="4" w:space="0" w:color="000000"/>
+              <w:left w:val="single" w:sz="4" w:space="0" w:color="000000"/>
+              <w:bottom w:val="single" w:sz="4" w:space="0" w:color="000000"/>
+              <w:right w:val="single" w:sz="4" w:space="0" w:color="000000"/>
+            </w:tcBorders>
+          </w:tcPr>
+          <w:p>
+            <w:pPr>
+              <w:spacing w:after="0" w:line="259" w:lineRule="auto"/>
+              <w:ind w:left="0" w:right="3" w:firstLine="0"/>
+              <w:jc w:val="center"/>
+            </w:pPr>
+            <w:r>
+              <w:rPr>
+                <w:sz w:val="20"/>
+              </w:rPr>
+              <w:t xml:space="preserve">50000 </w:t>
+            </w:r>
+          </w:p>
+        </w:tc>
+        <w:tc>
+          <w:tcPr>
+            <w:tcW w:w="4864" w:type="dxa"/>
+            <w:tcBorders>
+              <w:top w:val="single" w:sz="4" w:space="0" w:color="000000"/>
+              <w:left w:val="single" w:sz="4" w:space="0" w:color="000000"/>
+              <w:bottom w:val="single" w:sz="4" w:space="0" w:color="000000"/>
+              <w:right w:val="single" w:sz="4" w:space="0" w:color="000000"/>
+            </w:tcBorders>
+          </w:tcPr>
+          <w:p>
+            <w:pPr>
+              <w:spacing w:after="0" w:line="240" w:lineRule="auto"/>
+              <w:ind w:left="41" w:firstLine="0"/>
+              <w:jc w:val="center"/>
+              <w:rPr>
+                <w:sz w:val="20"/>
+              </w:rPr>
+            </w:pPr>
+            <w:r>
+              <w:rPr>
+                <w:sz w:val="20"/>
+              </w:rPr>
+              <w:t>If Use ED threshold is True, then this is Euclidean distance</w:t>
+            </w:r>
+            <w:r>
+              <w:rPr>
+                <w:sz w:val="20"/>
+              </w:rPr>
+              <w:t xml:space="preserve"> threshold in map units in which the cost path will stop. </w:t>
+            </w:r>
+          </w:p>
+        </w:tc>
+        <w:tc>
+          <w:tcPr>
+            <w:tcW w:w="1367" w:type="dxa"/>
+            <w:tcBorders>
+              <w:top w:val="single" w:sz="4" w:space="0" w:color="000000"/>
+              <w:left w:val="single" w:sz="4" w:space="0" w:color="000000"/>
+              <w:bottom w:val="single" w:sz="4" w:space="0" w:color="000000"/>
+              <w:right w:val="single" w:sz="4" w:space="0" w:color="000000"/>
+            </w:tcBorders>
+          </w:tcPr>
+          <w:p>
+            <w:pPr>
+              <w:spacing w:after="0" w:line="259" w:lineRule="auto"/>
+              <w:ind w:left="117" w:firstLine="0"/>
+              <w:jc w:val="center"/>
+            </w:pPr>
+            <w:r>
+              <w:rPr>
+                <w:sz w:val="20"/>
+              </w:rPr>
+              <w:t xml:space="preserve"> </w:t>
+            </w:r>
+          </w:p>
+        </w:tc>
+      </w:tr>
+      <w:tr>
+        <w:trPr>
+          <w:trHeight w:val="2501"/>
+        </w:trPr>
+        <w:tc>
+          <w:tcPr>
+            <w:tcW w:w="1657" w:type="dxa"/>
+            <w:tcBorders>
+              <w:top w:val="single" w:sz="4" w:space="0" w:color="000000"/>
+              <w:left w:val="single" w:sz="4" w:space="0" w:color="000000"/>
+              <w:bottom w:val="single" w:sz="4" w:space="0" w:color="000000"/>
+              <w:right w:val="single" w:sz="4" w:space="0" w:color="000000"/>
+            </w:tcBorders>
+          </w:tcPr>
+          <w:p>
+            <w:pPr>
+              <w:spacing w:after="0" w:line="259" w:lineRule="auto"/>
+              <w:ind w:left="0" w:right="2" w:firstLine="0"/>
+              <w:jc w:val="center"/>
+            </w:pPr>
+            <w:r>
+              <w:t xml:space="preserve">Edge_Type </w:t>
+            </w:r>
+          </w:p>
+        </w:tc>
+        <w:tc>
+          <w:tcPr>
+            <w:tcW w:w="1502" w:type="dxa"/>
+            <w:tcBorders>
+              <w:top w:val="single" w:sz="4" w:space="0" w:color="000000"/>
+              <w:left w:val="single" w:sz="4" w:space="0" w:color="000000"/>
+              <w:bottom w:val="single" w:sz="4" w:space="0" w:color="000000"/>
+              <w:right w:val="single" w:sz="4" w:space="0" w:color="000000"/>
+            </w:tcBorders>
+          </w:tcPr>
+          <w:p>
+            <w:pPr>
+              <w:spacing w:after="0" w:line="259" w:lineRule="auto"/>
+              <w:ind w:left="182" w:firstLine="0"/>
+            </w:pPr>
+            <w:r>
+              <w:rPr>
+                <w:sz w:val="20"/>
+              </w:rPr>
+              <w:t xml:space="preserve">Normal </w:t>
+            </w:r>
+          </w:p>
+        </w:tc>
+        <w:tc>
+          <w:tcPr>
+            <w:tcW w:w="4864" w:type="dxa"/>
+            <w:tcBorders>
+              <w:top w:val="single" w:sz="4" w:space="0" w:color="000000"/>
+              <w:left w:val="single" w:sz="4" w:space="0" w:color="000000"/>
+              <w:bottom w:val="single" w:sz="4" w:space="0" w:color="000000"/>
+              <w:right w:val="single" w:sz="4" w:space="0" w:color="000000"/>
+            </w:tcBorders>
+          </w:tcPr>
+          <w:p>
+            <w:pPr>
+              <w:spacing w:after="2" w:line="240" w:lineRule="auto"/>
+              <w:ind w:left="0" w:firstLine="0"/>
+              <w:jc w:val="center"/>
+              <w:rPr>
+                <w:sz w:val="20"/>
+              </w:rPr>
+            </w:pPr>
+            <w:r>
+              <w:rPr>
+                <w:sz w:val="20"/>
+              </w:rPr>
+              <w:t>The type of connectivity algorithm to use:</w:t>
+            </w:r>
+          </w:p>
+          <w:p>
+            <w:pPr>
+              <w:spacing w:after="2" w:line="240" w:lineRule="auto"/>
+              <w:ind w:left="0" w:firstLine="0"/>
+              <w:jc w:val="center"/>
+              <w:rPr>
+                <w:sz w:val="20"/>
+              </w:rPr>
+            </w:pPr>
+          </w:p>
+          <w:p>
+            <w:pPr>
+              <w:pStyle w:val="ListParagraph"/>
+              <w:numPr>
+                <w:ilvl w:val="0"/>
+                <w:numId w:val="7"/>
+              </w:numPr>
+              <w:spacing w:after="2" w:line="240" w:lineRule="auto"/>
+              <w:jc w:val="center"/>
+            </w:pPr>
+            <w:r>
+              <w:rPr>
+                <w:sz w:val="20"/>
+              </w:rPr>
+              <w:t xml:space="preserve">'normal' – All pairwise shortest costdistance paths with no thresholding. </w:t>
+            </w:r>
+          </w:p>
+          <w:p>
+            <w:pPr>
+              <w:spacing w:after="0" w:line="259" w:lineRule="auto"/>
+              <w:ind w:left="119" w:firstLine="0"/>
+              <w:jc w:val="center"/>
+            </w:pPr>
+            <w:r>
+              <w:rPr>
+                <w:sz w:val="20"/>
+              </w:rPr>
+              <w:t xml:space="preserve"> </w:t>
+            </w:r>
+          </w:p>
+          <w:p>
+            <w:pPr>
+              <w:pStyle w:val="ListParagraph"/>
+              <w:numPr>
+                <w:ilvl w:val="0"/>
+                <w:numId w:val="7"/>
+              </w:numPr>
+              <w:spacing w:after="0" w:line="241" w:lineRule="auto"/>
+              <w:jc w:val="center"/>
+            </w:pPr>
+            <w:r>
+              <w:rPr>
+                <w:sz w:val="20"/>
+              </w:rPr>
+              <w:t>'threshold' – Appl</w:t>
+            </w:r>
+            <w:r>
+              <w:rPr>
+                <w:sz w:val="20"/>
+              </w:rPr>
+              <w:t>y the threshold value given by “</w:t>
+            </w:r>
+            <w:r>
+              <w:rPr>
+                <w:sz w:val="20"/>
+              </w:rPr>
+              <w:t xml:space="preserve">Edge Distance‟ to all shortest cost-distance paths. </w:t>
+            </w:r>
+          </w:p>
+          <w:p>
+            <w:pPr>
+              <w:spacing w:after="0" w:line="259" w:lineRule="auto"/>
+              <w:ind w:left="119" w:firstLine="0"/>
+              <w:jc w:val="center"/>
+            </w:pPr>
+            <w:r>
+              <w:rPr>
+                <w:sz w:val="20"/>
+              </w:rPr>
+              <w:t xml:space="preserve"> </w:t>
+            </w:r>
+          </w:p>
+          <w:p>
+            <w:pPr>
+              <w:pStyle w:val="ListParagraph"/>
+              <w:numPr>
+                <w:ilvl w:val="0"/>
+                <w:numId w:val="7"/>
+              </w:numPr>
+              <w:spacing w:after="0" w:line="259" w:lineRule="auto"/>
+              <w:jc w:val="center"/>
+            </w:pPr>
+            <w:r>
+              <w:rPr>
+                <w:sz w:val="20"/>
+              </w:rPr>
+              <w:t xml:space="preserve">'all_paths' – Calculate resistant kernels for all XY locations and use the „Edge Distance‟ value as a threshold for each source resistant kernel. </w:t>
+            </w:r>
+          </w:p>
+        </w:tc>
+        <w:tc>
+          <w:tcPr>
+            <w:tcW w:w="1367" w:type="dxa"/>
+            <w:tcBorders>
+              <w:top w:val="single" w:sz="4" w:space="0" w:color="000000"/>
+              <w:left w:val="single" w:sz="4" w:space="0" w:color="000000"/>
+              <w:bottom w:val="single" w:sz="4" w:space="0" w:color="000000"/>
+              <w:right w:val="single" w:sz="4" w:space="0" w:color="000000"/>
+            </w:tcBorders>
+          </w:tcPr>
+          <w:p>
+            <w:pPr>
+              <w:spacing w:after="663" w:line="259" w:lineRule="auto"/>
+              <w:ind w:left="117" w:firstLine="0"/>
+              <w:jc w:val="center"/>
+            </w:pPr>
+            <w:r>
+              <w:rPr>
+                <w:sz w:val="20"/>
+              </w:rPr>
+              <w:t xml:space="preserve"> </w:t>
+            </w:r>
+          </w:p>
+          <w:p>
+            <w:pPr>
+              <w:spacing w:after="661" w:line="259" w:lineRule="auto"/>
+              <w:ind w:left="-41" w:firstLine="0"/>
+            </w:pPr>
+            <w:r>
+              <w:rPr>
+                <w:sz w:val="20"/>
+              </w:rPr>
+              <w:t xml:space="preserve"> </w:t>
+            </w:r>
+          </w:p>
+          <w:p>
+            <w:pPr>
+              <w:spacing w:after="0" w:line="259" w:lineRule="auto"/>
+              <w:ind w:left="-42" w:firstLine="0"/>
+            </w:pPr>
+            <w:r>
+              <w:rPr>
+                <w:sz w:val="20"/>
+              </w:rPr>
+              <w:t xml:space="preserve"> </w:t>
+            </w:r>
+          </w:p>
+          <w:p>
+            <w:pPr>
+              <w:spacing w:after="0" w:line="259" w:lineRule="auto"/>
+              <w:ind w:left="-42" w:firstLine="0"/>
+            </w:pPr>
+            <w:r>
+              <w:rPr>
+                <w:sz w:val="20"/>
+              </w:rPr>
+              <w:t xml:space="preserve"> </w:t>
+            </w:r>
+          </w:p>
+        </w:tc>
+      </w:tr>
+      <w:tr>
+        <w:trPr>
+          <w:trHeight w:val="1390"/>
+        </w:trPr>
+        <w:tc>
+          <w:tcPr>
+            <w:tcW w:w="1657" w:type="dxa"/>
+            <w:tcBorders>
+              <w:top w:val="single" w:sz="4" w:space="0" w:color="000000"/>
+              <w:left w:val="single" w:sz="4" w:space="0" w:color="000000"/>
+              <w:bottom w:val="single" w:sz="4" w:space="0" w:color="000000"/>
+              <w:right w:val="single" w:sz="4" w:space="0" w:color="000000"/>
+            </w:tcBorders>
+          </w:tcPr>
+          <w:p>
+            <w:pPr>
+              <w:spacing w:after="0" w:line="259" w:lineRule="auto"/>
+              <w:ind w:left="226" w:firstLine="0"/>
+            </w:pPr>
+            <w:r>
+              <w:rPr>
+                <w:sz w:val="20"/>
+              </w:rPr>
+              <w:t xml:space="preserve">Edge Distance </w:t>
+            </w:r>
+          </w:p>
+        </w:tc>
+        <w:tc>
+          <w:tcPr>
+            <w:tcW w:w="1502" w:type="dxa"/>
+            <w:tcBorders>
+              <w:top w:val="single" w:sz="4" w:space="0" w:color="000000"/>
+              <w:left w:val="single" w:sz="4" w:space="0" w:color="000000"/>
+              <w:bottom w:val="single" w:sz="4" w:space="0" w:color="000000"/>
+              <w:right w:val="single" w:sz="4" w:space="0" w:color="000000"/>
+            </w:tcBorders>
+          </w:tcPr>
+          <w:p>
+            <w:pPr>
+              <w:spacing w:after="0" w:line="259" w:lineRule="auto"/>
+              <w:ind w:left="182" w:firstLine="0"/>
+            </w:pPr>
+            <w:r>
+              <w:rPr>
+                <w:sz w:val="20"/>
+              </w:rPr>
+              <w:t xml:space="preserve">100000 </w:t>
+            </w:r>
+          </w:p>
+        </w:tc>
+        <w:tc>
+          <w:tcPr>
+            <w:tcW w:w="4864" w:type="dxa"/>
+            <w:tcBorders>
+              <w:top w:val="single" w:sz="4" w:space="0" w:color="000000"/>
+              <w:left w:val="single" w:sz="4" w:space="0" w:color="000000"/>
+              <w:bottom w:val="single" w:sz="4" w:space="0" w:color="000000"/>
+              <w:right w:val="single" w:sz="4" w:space="0" w:color="000000"/>
+            </w:tcBorders>
+          </w:tcPr>
+          <w:p>
+            <w:pPr>
+              <w:spacing w:after="0" w:line="240" w:lineRule="auto"/>
+              <w:ind w:left="41" w:firstLine="0"/>
+              <w:jc w:val="center"/>
+            </w:pPr>
+            <w:r>
+              <w:rPr>
+                <w:sz w:val="20"/>
+              </w:rPr>
+              <w:t xml:space="preserve">If </w:t>
+            </w:r>
+            <w:r>
+              <w:rPr>
+                <w:sz w:val="20"/>
+              </w:rPr>
+              <w:t>Edge_Typ</w:t>
+            </w:r>
+            <w:r>
+              <w:rPr>
+                <w:sz w:val="20"/>
+              </w:rPr>
+              <w:t>e “threshold‟ or</w:t>
+            </w:r>
+          </w:p>
+          <w:p>
+            <w:pPr>
+              <w:spacing w:after="0" w:line="259" w:lineRule="auto"/>
+              <w:ind w:left="0" w:firstLine="0"/>
+              <w:jc w:val="center"/>
+              <w:rPr>
+                <w:sz w:val="20"/>
+              </w:rPr>
+            </w:pPr>
+            <w:r>
+              <w:rPr>
+                <w:sz w:val="20"/>
+              </w:rPr>
+              <w:t>“all_paths‟, then this value is used.</w:t>
+            </w:r>
+            <w:r>
+              <w:rPr>
+                <w:sz w:val="20"/>
+              </w:rPr>
+              <w:t xml:space="preserve"> </w:t>
+            </w:r>
+            <w:r>
+              <w:rPr>
+                <w:sz w:val="20"/>
+              </w:rPr>
+              <w:t>The resistance distance threshold in terms of edge distance or cost units in which a patch will stop.</w:t>
+            </w:r>
+          </w:p>
+          <w:p>
+            <w:pPr>
+              <w:spacing w:after="0" w:line="259" w:lineRule="auto"/>
+              <w:ind w:left="0" w:firstLine="0"/>
+              <w:jc w:val="center"/>
+            </w:pPr>
+            <w:r>
+              <w:rPr>
+                <w:sz w:val="20"/>
+              </w:rPr>
+              <w:t xml:space="preserve"> </w:t>
+            </w:r>
+          </w:p>
+        </w:tc>
+        <w:tc>
+          <w:tcPr>
+            <w:tcW w:w="1367" w:type="dxa"/>
+            <w:tcBorders>
+              <w:top w:val="single" w:sz="4" w:space="0" w:color="000000"/>
+              <w:left w:val="single" w:sz="4" w:space="0" w:color="000000"/>
+              <w:bottom w:val="single" w:sz="4" w:space="0" w:color="000000"/>
+              <w:right w:val="single" w:sz="4" w:space="0" w:color="000000"/>
+            </w:tcBorders>
+          </w:tcPr>
+          <w:p>
+            <w:pPr>
+              <w:spacing w:after="0" w:line="259" w:lineRule="auto"/>
+              <w:ind w:left="117" w:firstLine="0"/>
+              <w:jc w:val="center"/>
+            </w:pPr>
+            <w:r>
+              <w:rPr>
+                <w:sz w:val="20"/>
+              </w:rPr>
+              <w:t xml:space="preserve"> </w:t>
+            </w:r>
+          </w:p>
+        </w:tc>
+      </w:tr>
+      <w:tr>
+        <w:trPr>
+          <w:trHeight w:val="2278"/>
+        </w:trPr>
+        <w:tc>
+          <w:tcPr>
+            <w:tcW w:w="1657" w:type="dxa"/>
+            <w:tcBorders>
+              <w:top w:val="single" w:sz="4" w:space="0" w:color="000000"/>
+              <w:left w:val="single" w:sz="4" w:space="0" w:color="000000"/>
+              <w:bottom w:val="single" w:sz="4" w:space="0" w:color="000000"/>
+              <w:right w:val="single" w:sz="4" w:space="0" w:color="000000"/>
+            </w:tcBorders>
+          </w:tcPr>
+          <w:p>
+            <w:pPr>
+              <w:spacing w:after="0" w:line="259" w:lineRule="auto"/>
+              <w:ind w:left="0" w:firstLine="0"/>
+              <w:jc w:val="center"/>
+            </w:pPr>
+            <w:r>
+              <w:t xml:space="preserve">Transform function </w:t>
+            </w:r>
+          </w:p>
+        </w:tc>
+        <w:tc>
+          <w:tcPr>
+            <w:tcW w:w="1502" w:type="dxa"/>
+            <w:tcBorders>
+              <w:top w:val="single" w:sz="4" w:space="0" w:color="000000"/>
+              <w:left w:val="single" w:sz="4" w:space="0" w:color="000000"/>
+              <w:bottom w:val="single" w:sz="4" w:space="0" w:color="000000"/>
+              <w:right w:val="single" w:sz="4" w:space="0" w:color="000000"/>
+            </w:tcBorders>
+          </w:tcPr>
+          <w:p>
+            <w:pPr>
+              <w:spacing w:after="0" w:line="259" w:lineRule="auto"/>
+              <w:ind w:left="182" w:firstLine="0"/>
+            </w:pPr>
+            <w:r>
+              <w:rPr>
+                <w:sz w:val="20"/>
+              </w:rPr>
+              <w:t xml:space="preserve">linear, inverse_square </w:t>
+            </w:r>
+          </w:p>
+        </w:tc>
+        <w:tc>
+          <w:tcPr>
+            <w:tcW w:w="4864" w:type="dxa"/>
+            <w:tcBorders>
+              <w:top w:val="single" w:sz="4" w:space="0" w:color="000000"/>
+              <w:left w:val="single" w:sz="4" w:space="0" w:color="000000"/>
+              <w:bottom w:val="single" w:sz="4" w:space="0" w:color="000000"/>
+              <w:right w:val="single" w:sz="4" w:space="0" w:color="000000"/>
+            </w:tcBorders>
+          </w:tcPr>
+          <w:p>
+            <w:pPr>
+              <w:spacing w:after="2" w:line="240" w:lineRule="auto"/>
+              <w:ind w:left="41" w:firstLine="0"/>
+              <w:jc w:val="center"/>
+            </w:pPr>
+            <w:r>
+              <w:rPr>
+                <w:sz w:val="20"/>
+              </w:rPr>
+              <w:t xml:space="preserve">Specify the scaling away from the sources point used in the resistant kernel model. </w:t>
+            </w:r>
+          </w:p>
+          <w:p>
+            <w:pPr>
+              <w:spacing w:after="0" w:line="259" w:lineRule="auto"/>
+              <w:ind w:left="119" w:firstLine="0"/>
+              <w:jc w:val="center"/>
+            </w:pPr>
+            <w:r>
+              <w:rPr>
+                <w:sz w:val="20"/>
+              </w:rPr>
+              <w:t xml:space="preserve"> </w:t>
+            </w:r>
+          </w:p>
+          <w:p>
+            <w:pPr>
+              <w:pStyle w:val="ListParagraph"/>
+              <w:numPr>
+                <w:ilvl w:val="0"/>
+                <w:numId w:val="8"/>
+              </w:numPr>
+              <w:spacing w:after="0" w:line="241" w:lineRule="auto"/>
+              <w:jc w:val="center"/>
+            </w:pPr>
+            <w:r>
+              <w:rPr>
+                <w:sz w:val="20"/>
+              </w:rPr>
+              <w:t xml:space="preserve">'linear' – Scale resistant kernel values to be between 0 and 1, using a linear function. </w:t>
+            </w:r>
+          </w:p>
+          <w:p>
+            <w:pPr>
+              <w:pStyle w:val="ListParagraph"/>
+              <w:numPr>
+                <w:ilvl w:val="0"/>
+                <w:numId w:val="8"/>
+              </w:numPr>
+              <w:spacing w:after="0" w:line="259" w:lineRule="auto"/>
+              <w:jc w:val="center"/>
+            </w:pPr>
+            <w:r>
+              <w:rPr>
+                <w:sz w:val="20"/>
+              </w:rPr>
+              <w:t>„inverse_square‟ – Scale resistant kernel values to be between 0 and 1, using an inverse-square function.</w:t>
+            </w:r>
+            <w:r>
+              <w:rPr>
+                <w:rFonts w:ascii="Calibri" w:eastAsia="Calibri" w:hAnsi="Calibri" w:cs="Calibri"/>
+              </w:rPr>
+              <w:t xml:space="preserve"> </w:t>
+            </w:r>
+          </w:p>
+          <w:p>
+            <w:pPr>
+              <w:pStyle w:val="ListParagraph"/>
+              <w:spacing w:after="0" w:line="259" w:lineRule="auto"/>
+              <w:ind w:firstLine="0"/>
+            </w:pPr>
+          </w:p>
+        </w:tc>
+        <w:tc>
+          <w:tcPr>
+            <w:tcW w:w="1367" w:type="dxa"/>
+            <w:tcBorders>
+              <w:top w:val="single" w:sz="4" w:space="0" w:color="000000"/>
+              <w:left w:val="single" w:sz="4" w:space="0" w:color="000000"/>
+              <w:bottom w:val="single" w:sz="4" w:space="0" w:color="000000"/>
+              <w:right w:val="single" w:sz="4" w:space="0" w:color="000000"/>
+            </w:tcBorders>
+          </w:tcPr>
+          <w:p>
+            <w:pPr>
+              <w:spacing w:after="661" w:line="259" w:lineRule="auto"/>
+              <w:ind w:left="117" w:firstLine="0"/>
+              <w:jc w:val="center"/>
+            </w:pPr>
+            <w:r>
+              <w:rPr>
+                <w:sz w:val="20"/>
+              </w:rPr>
+              <w:t xml:space="preserve"> </w:t>
+            </w:r>
+          </w:p>
+          <w:p>
+            <w:pPr>
+              <w:spacing w:after="0" w:line="259" w:lineRule="auto"/>
+              <w:ind w:left="-41" w:firstLine="0"/>
+            </w:pPr>
+            <w:r>
+              <w:rPr>
+                <w:sz w:val="20"/>
+              </w:rPr>
+              <w:t xml:space="preserve"> </w:t>
+            </w:r>
+          </w:p>
+        </w:tc>
+      </w:tr>
+      <w:tr>
+        <w:trPr>
+          <w:trHeight w:val="689"/>
+        </w:trPr>
+        <w:tc>
+          <w:tcPr>
+            <w:tcW w:w="1657" w:type="dxa"/>
+            <w:tcBorders>
+              <w:top w:val="single" w:sz="4" w:space="0" w:color="000000"/>
+              <w:left w:val="single" w:sz="4" w:space="0" w:color="000000"/>
+              <w:bottom w:val="single" w:sz="4" w:space="0" w:color="000000"/>
+              <w:right w:val="single" w:sz="4" w:space="0" w:color="000000"/>
+            </w:tcBorders>
+          </w:tcPr>
+          <w:p>
+            <w:pPr>
+              <w:spacing w:after="0" w:line="259" w:lineRule="auto"/>
+              <w:ind w:left="0" w:firstLine="0"/>
+              <w:jc w:val="center"/>
+            </w:pPr>
+            <w:r>
+              <w:t xml:space="preserve">Constant kernel vol </w:t>
+            </w:r>
+          </w:p>
+        </w:tc>
+        <w:tc>
+          <w:tcPr>
+            <w:tcW w:w="1502" w:type="dxa"/>
+            <w:tcBorders>
+              <w:top w:val="single" w:sz="4" w:space="0" w:color="000000"/>
+              <w:left w:val="single" w:sz="4" w:space="0" w:color="000000"/>
+              <w:bottom w:val="single" w:sz="4" w:space="0" w:color="000000"/>
+              <w:right w:val="single" w:sz="4" w:space="0" w:color="000000"/>
+            </w:tcBorders>
+          </w:tcPr>
+          <w:p>
+            <w:pPr>
+              <w:spacing w:after="0" w:line="259" w:lineRule="auto"/>
+              <w:ind w:left="-17" w:firstLine="0"/>
+            </w:pPr>
+            <w:r>
+              <w:t xml:space="preserve"> </w:t>
+            </w:r>
+            <w:r>
+              <w:rPr>
+                <w:sz w:val="20"/>
+              </w:rPr>
+              <w:t xml:space="preserve">True </w:t>
+            </w:r>
+          </w:p>
+        </w:tc>
+        <w:tc>
+          <w:tcPr>
+            <w:tcW w:w="4864" w:type="dxa"/>
+            <w:tcBorders>
+              <w:top w:val="single" w:sz="4" w:space="0" w:color="000000"/>
+              <w:left w:val="single" w:sz="4" w:space="0" w:color="000000"/>
+              <w:bottom w:val="single" w:sz="4" w:space="0" w:color="000000"/>
+              <w:right w:val="single" w:sz="4" w:space="0" w:color="000000"/>
+            </w:tcBorders>
+          </w:tcPr>
+          <w:p>
+            <w:pPr>
+              <w:spacing w:after="0" w:line="259" w:lineRule="auto"/>
+              <w:ind w:left="41" w:firstLine="0"/>
+              <w:jc w:val="center"/>
+              <w:rPr>
+                <w:sz w:val="20"/>
+              </w:rPr>
+            </w:pPr>
+            <w:r>
+              <w:rPr>
+                <w:sz w:val="20"/>
+              </w:rPr>
+              <w:t xml:space="preserve">Keep resistant kernel volume constant for each XY location and equal to 1. Option „True‟ or „False‟ </w:t>
+            </w:r>
+          </w:p>
+          <w:p>
+            <w:pPr>
+              <w:spacing w:after="0" w:line="259" w:lineRule="auto"/>
+              <w:ind w:left="41" w:firstLine="0"/>
+              <w:jc w:val="center"/>
+            </w:pPr>
+          </w:p>
+        </w:tc>
+        <w:tc>
+          <w:tcPr>
+            <w:tcW w:w="1367" w:type="dxa"/>
+            <w:tcBorders>
+              <w:top w:val="single" w:sz="4" w:space="0" w:color="000000"/>
+              <w:left w:val="single" w:sz="4" w:space="0" w:color="000000"/>
+              <w:bottom w:val="single" w:sz="4" w:space="0" w:color="000000"/>
+              <w:right w:val="single" w:sz="4" w:space="0" w:color="000000"/>
+            </w:tcBorders>
+          </w:tcPr>
+          <w:p>
+            <w:pPr>
+              <w:spacing w:after="0" w:line="259" w:lineRule="auto"/>
+              <w:ind w:left="117" w:firstLine="0"/>
+              <w:jc w:val="center"/>
+            </w:pPr>
+            <w:r>
+              <w:rPr>
+                <w:sz w:val="20"/>
+              </w:rPr>
+              <w:t xml:space="preserve"> </w:t>
+            </w:r>
+          </w:p>
+        </w:tc>
+      </w:tr>
+      <w:tr>
+        <w:trPr>
+          <w:trHeight w:val="463"/>
+        </w:trPr>
+        <w:tc>
+          <w:tcPr>
+            <w:tcW w:w="1657" w:type="dxa"/>
+            <w:tcBorders>
+              <w:top w:val="single" w:sz="4" w:space="0" w:color="000000"/>
+              <w:left w:val="single" w:sz="4" w:space="0" w:color="000000"/>
+              <w:bottom w:val="single" w:sz="4" w:space="0" w:color="000000"/>
+              <w:right w:val="single" w:sz="4" w:space="0" w:color="000000"/>
+            </w:tcBorders>
+          </w:tcPr>
+          <w:p>
+            <w:pPr>
+              <w:spacing w:after="0" w:line="259" w:lineRule="auto"/>
+              <w:ind w:left="146" w:firstLine="0"/>
+            </w:pPr>
+            <w:r>
+              <w:t xml:space="preserve">Kernel Volume </w:t>
+            </w:r>
+          </w:p>
+        </w:tc>
+        <w:tc>
+          <w:tcPr>
+            <w:tcW w:w="1502" w:type="dxa"/>
+            <w:tcBorders>
+              <w:top w:val="single" w:sz="4" w:space="0" w:color="000000"/>
+              <w:left w:val="single" w:sz="4" w:space="0" w:color="000000"/>
+              <w:bottom w:val="single" w:sz="4" w:space="0" w:color="000000"/>
+              <w:right w:val="single" w:sz="4" w:space="0" w:color="000000"/>
+            </w:tcBorders>
+          </w:tcPr>
+          <w:p>
+            <w:pPr>
+              <w:spacing w:after="0" w:line="259" w:lineRule="auto"/>
+              <w:ind w:left="0" w:right="3" w:firstLine="0"/>
+              <w:jc w:val="center"/>
+            </w:pPr>
+            <w:r>
+              <w:rPr>
+                <w:sz w:val="20"/>
+              </w:rPr>
+              <w:t xml:space="preserve">10000 </w:t>
+            </w:r>
+          </w:p>
+        </w:tc>
+        <w:tc>
+          <w:tcPr>
+            <w:tcW w:w="4864" w:type="dxa"/>
+            <w:tcBorders>
+              <w:top w:val="single" w:sz="4" w:space="0" w:color="000000"/>
+              <w:left w:val="single" w:sz="4" w:space="0" w:color="000000"/>
+              <w:bottom w:val="single" w:sz="4" w:space="0" w:color="000000"/>
+              <w:right w:val="single" w:sz="4" w:space="0" w:color="000000"/>
+            </w:tcBorders>
+          </w:tcPr>
+          <w:p>
+            <w:pPr>
+              <w:spacing w:after="0" w:line="259" w:lineRule="auto"/>
+              <w:ind w:left="0" w:firstLine="0"/>
+              <w:jc w:val="center"/>
+              <w:rPr>
+                <w:sz w:val="20"/>
+              </w:rPr>
+            </w:pPr>
+            <w:r>
+              <w:rPr>
+                <w:sz w:val="20"/>
+              </w:rPr>
+              <w:t>Set the resistant kernel volume to this value when Const_kernal_vol is „False.</w:t>
+            </w:r>
+          </w:p>
+          <w:p>
+            <w:pPr>
+              <w:spacing w:after="0" w:line="259" w:lineRule="auto"/>
+              <w:ind w:left="0" w:firstLine="0"/>
+              <w:jc w:val="center"/>
+            </w:pPr>
+            <w:r>
+              <w:rPr>
+                <w:sz w:val="20"/>
+              </w:rPr>
+              <w:t xml:space="preserve"> </w:t>
+            </w:r>
+          </w:p>
+        </w:tc>
+        <w:tc>
+          <w:tcPr>
+            <w:tcW w:w="1367" w:type="dxa"/>
+            <w:tcBorders>
+              <w:top w:val="single" w:sz="4" w:space="0" w:color="000000"/>
+              <w:left w:val="single" w:sz="4" w:space="0" w:color="000000"/>
+              <w:bottom w:val="single" w:sz="4" w:space="0" w:color="000000"/>
+              <w:right w:val="single" w:sz="4" w:space="0" w:color="000000"/>
+            </w:tcBorders>
+          </w:tcPr>
+          <w:p>
+            <w:pPr>
+              <w:spacing w:after="0" w:line="259" w:lineRule="auto"/>
+              <w:ind w:left="117" w:firstLine="0"/>
+              <w:jc w:val="center"/>
+            </w:pPr>
+            <w:r>
+              <w:rPr>
+                <w:sz w:val="20"/>
+              </w:rPr>
+              <w:t xml:space="preserve"> </w:t>
+            </w:r>
+          </w:p>
+        </w:tc>
+      </w:tr>
+      <w:tr>
+        <w:trPr>
+          <w:trHeight w:val="689"/>
+        </w:trPr>
+        <w:tc>
+          <w:tcPr>
+            <w:tcW w:w="1657" w:type="dxa"/>
+            <w:tcBorders>
+              <w:top w:val="single" w:sz="4" w:space="0" w:color="000000"/>
+              <w:left w:val="single" w:sz="4" w:space="0" w:color="000000"/>
+              <w:bottom w:val="single" w:sz="4" w:space="0" w:color="000000"/>
+              <w:right w:val="single" w:sz="4" w:space="0" w:color="000000"/>
+            </w:tcBorders>
+          </w:tcPr>
+          <w:p>
+            <w:pPr>
+              <w:spacing w:after="0" w:line="259" w:lineRule="auto"/>
+              <w:ind w:left="0" w:firstLine="0"/>
+              <w:jc w:val="center"/>
+            </w:pPr>
+            <w:r>
+              <w:rPr>
+                <w:sz w:val="20"/>
+              </w:rPr>
+              <w:t xml:space="preserve">Number of Processors </w:t>
+            </w:r>
+          </w:p>
+        </w:tc>
+        <w:tc>
+          <w:tcPr>
+            <w:tcW w:w="1502" w:type="dxa"/>
+            <w:tcBorders>
+              <w:top w:val="single" w:sz="4" w:space="0" w:color="000000"/>
+              <w:left w:val="single" w:sz="4" w:space="0" w:color="000000"/>
+              <w:bottom w:val="single" w:sz="4" w:space="0" w:color="000000"/>
+              <w:right w:val="single" w:sz="4" w:space="0" w:color="000000"/>
+            </w:tcBorders>
+          </w:tcPr>
+          <w:p>
+            <w:pPr>
+              <w:spacing w:after="0" w:line="259" w:lineRule="auto"/>
+              <w:ind w:left="0" w:right="2" w:firstLine="0"/>
+              <w:jc w:val="center"/>
+            </w:pPr>
+            <w:r>
+              <w:rPr>
+                <w:sz w:val="20"/>
+              </w:rPr>
+              <w:t xml:space="preserve">8 </w:t>
+            </w:r>
+          </w:p>
+        </w:tc>
+        <w:tc>
+          <w:tcPr>
+            <w:tcW w:w="4864" w:type="dxa"/>
+            <w:tcBorders>
+              <w:top w:val="single" w:sz="4" w:space="0" w:color="000000"/>
+              <w:left w:val="single" w:sz="4" w:space="0" w:color="000000"/>
+              <w:bottom w:val="single" w:sz="4" w:space="0" w:color="000000"/>
+              <w:right w:val="single" w:sz="4" w:space="0" w:color="000000"/>
+            </w:tcBorders>
+          </w:tcPr>
+          <w:p>
+            <w:pPr>
+              <w:spacing w:after="0" w:line="259" w:lineRule="auto"/>
+              <w:ind w:left="41" w:firstLine="0"/>
+              <w:jc w:val="center"/>
+              <w:rPr>
+                <w:sz w:val="20"/>
+              </w:rPr>
+            </w:pPr>
+            <w:r>
+              <w:rPr>
+                <w:sz w:val="20"/>
+              </w:rPr>
+              <w:t xml:space="preserve">For parallel computing, the number of processors that are used in a simulation. </w:t>
+            </w:r>
+          </w:p>
+          <w:p>
+            <w:pPr>
+              <w:spacing w:after="0" w:line="259" w:lineRule="auto"/>
+              <w:ind w:left="41" w:firstLine="0"/>
+              <w:jc w:val="center"/>
+            </w:pPr>
+          </w:p>
+        </w:tc>
+        <w:tc>
+          <w:tcPr>
+            <w:tcW w:w="1367" w:type="dxa"/>
+            <w:tcBorders>
+              <w:top w:val="single" w:sz="4" w:space="0" w:color="000000"/>
+              <w:left w:val="single" w:sz="4" w:space="0" w:color="000000"/>
+              <w:bottom w:val="single" w:sz="4" w:space="0" w:color="000000"/>
+              <w:right w:val="single" w:sz="4" w:space="0" w:color="000000"/>
+            </w:tcBorders>
+          </w:tcPr>
+          <w:p>
+            <w:pPr>
+              <w:spacing w:after="0" w:line="259" w:lineRule="auto"/>
+              <w:ind w:left="0" w:right="3" w:firstLine="0"/>
+              <w:jc w:val="center"/>
+            </w:pPr>
+            <w:r>
+              <w:rPr>
+                <w:sz w:val="20"/>
+              </w:rPr>
+              <w:t xml:space="preserve">Linux </w:t>
             </w:r>
           </w:p>
         </w:tc>
@@ -5648,7 +7552,7 @@
               <w:rPr>
                 <w:sz w:val="20"/>
               </w:rPr>
-              <w:t xml:space="preserve">ED Distance </w:t>
+              <w:t xml:space="preserve">KDE Function </w:t>
             </w:r>
           </w:p>
         </w:tc>
@@ -5665,14 +7569,14 @@
           <w:p>
             <w:pPr>
               <w:spacing w:after="0" w:line="259" w:lineRule="auto"/>
-              <w:ind w:left="0" w:right="3" w:firstLine="0"/>
-              <w:jc w:val="center"/>
-            </w:pPr>
-            <w:r>
-              <w:rPr>
-                <w:sz w:val="20"/>
-              </w:rPr>
-              <w:t xml:space="preserve">50000 </w:t>
+              <w:ind w:left="62" w:firstLine="0"/>
+              <w:jc w:val="both"/>
+            </w:pPr>
+            <w:r>
+              <w:rPr>
+                <w:sz w:val="20"/>
+              </w:rPr>
+              <w:t xml:space="preserve">Gaussian </w:t>
             </w:r>
           </w:p>
         </w:tc>
@@ -5688,974 +7592,6 @@
           </w:tcPr>
           <w:p>
             <w:pPr>
-              <w:spacing w:after="0" w:line="240" w:lineRule="auto"/>
-              <w:ind w:left="41" w:firstLine="0"/>
-              <w:jc w:val="center"/>
-            </w:pPr>
-            <w:r>
-              <w:rPr>
-                <w:sz w:val="20"/>
-              </w:rPr>
-              <w:t xml:space="preserve">If Use ED threshold is True, then this is Euclidean distance in map units to </w:t>
-            </w:r>
-          </w:p>
-          <w:p>
-            <w:pPr>
-              <w:spacing w:after="0" w:line="259" w:lineRule="auto"/>
-              <w:ind w:left="161" w:firstLine="0"/>
-            </w:pPr>
-            <w:r>
-              <w:rPr>
-                <w:sz w:val="20"/>
-              </w:rPr>
-              <w:t xml:space="preserve">apply to the (x,y) point locations. If </w:t>
-            </w:r>
-          </w:p>
-          <w:p>
-            <w:pPr>
-              <w:spacing w:after="0" w:line="259" w:lineRule="auto"/>
-              <w:ind w:left="41" w:firstLine="0"/>
-              <w:jc w:val="center"/>
-            </w:pPr>
-            <w:r>
-              <w:rPr>
-                <w:sz w:val="20"/>
-              </w:rPr>
-              <w:t xml:space="preserve">you want all Euclidean distance values, specify this value to be greater than the maximum distance on your map. </w:t>
-            </w:r>
-          </w:p>
-        </w:tc>
-        <w:tc>
-          <w:tcPr>
-            <w:tcW w:w="1367" w:type="dxa"/>
-            <w:tcBorders>
-              <w:top w:val="single" w:sz="4" w:space="0" w:color="000000"/>
-              <w:left w:val="single" w:sz="4" w:space="0" w:color="000000"/>
-              <w:bottom w:val="single" w:sz="4" w:space="0" w:color="000000"/>
-              <w:right w:val="single" w:sz="4" w:space="0" w:color="000000"/>
-            </w:tcBorders>
-          </w:tcPr>
-          <w:p>
-            <w:pPr>
-              <w:spacing w:after="0" w:line="259" w:lineRule="auto"/>
-              <w:ind w:left="117" w:firstLine="0"/>
-              <w:jc w:val="center"/>
-            </w:pPr>
-            <w:r>
-              <w:rPr>
-                <w:sz w:val="20"/>
-              </w:rPr>
-              <w:t xml:space="preserve"> </w:t>
-            </w:r>
-          </w:p>
-        </w:tc>
-      </w:tr>
-      <w:tr>
-        <w:trPr>
-          <w:trHeight w:val="463"/>
-        </w:trPr>
-        <w:tc>
-          <w:tcPr>
-            <w:tcW w:w="1657" w:type="dxa"/>
-            <w:tcBorders>
-              <w:top w:val="single" w:sz="4" w:space="0" w:color="000000"/>
-              <w:left w:val="single" w:sz="4" w:space="0" w:color="000000"/>
-              <w:bottom w:val="single" w:sz="4" w:space="0" w:color="000000"/>
-              <w:right w:val="single" w:sz="4" w:space="0" w:color="000000"/>
-            </w:tcBorders>
-          </w:tcPr>
-          <w:p>
-            <w:pPr>
-              <w:spacing w:after="0" w:line="259" w:lineRule="auto"/>
-              <w:ind w:left="226" w:firstLine="0"/>
-            </w:pPr>
-            <w:r>
-              <w:rPr>
-                <w:sz w:val="20"/>
-              </w:rPr>
-              <w:t xml:space="preserve">Edge Distance </w:t>
-            </w:r>
-          </w:p>
-        </w:tc>
-        <w:tc>
-          <w:tcPr>
-            <w:tcW w:w="1502" w:type="dxa"/>
-            <w:tcBorders>
-              <w:top w:val="single" w:sz="4" w:space="0" w:color="000000"/>
-              <w:left w:val="single" w:sz="4" w:space="0" w:color="000000"/>
-              <w:bottom w:val="single" w:sz="4" w:space="0" w:color="000000"/>
-              <w:right w:val="single" w:sz="4" w:space="0" w:color="000000"/>
-            </w:tcBorders>
-          </w:tcPr>
-          <w:p>
-            <w:pPr>
-              <w:spacing w:after="0" w:line="259" w:lineRule="auto"/>
-              <w:ind w:left="182" w:firstLine="0"/>
-            </w:pPr>
-            <w:r>
-              <w:rPr>
-                <w:sz w:val="20"/>
-              </w:rPr>
-              <w:t xml:space="preserve">100000 </w:t>
-            </w:r>
-          </w:p>
-        </w:tc>
-        <w:tc>
-          <w:tcPr>
-            <w:tcW w:w="4864" w:type="dxa"/>
-            <w:tcBorders>
-              <w:top w:val="single" w:sz="4" w:space="0" w:color="000000"/>
-              <w:left w:val="single" w:sz="4" w:space="0" w:color="000000"/>
-              <w:bottom w:val="single" w:sz="4" w:space="0" w:color="000000"/>
-              <w:right w:val="single" w:sz="4" w:space="0" w:color="000000"/>
-            </w:tcBorders>
-          </w:tcPr>
-          <w:p>
-            <w:pPr>
-              <w:spacing w:after="0" w:line="259" w:lineRule="auto"/>
-              <w:ind w:left="0" w:firstLine="0"/>
-              <w:jc w:val="center"/>
-            </w:pPr>
-            <w:r>
-              <w:rPr>
-                <w:sz w:val="20"/>
-              </w:rPr>
-              <w:t xml:space="preserve">The resistance distance threshold in terms of edge distance or cost units to </w:t>
-            </w:r>
-          </w:p>
-        </w:tc>
-        <w:tc>
-          <w:tcPr>
-            <w:tcW w:w="1367" w:type="dxa"/>
-            <w:tcBorders>
-              <w:top w:val="single" w:sz="4" w:space="0" w:color="000000"/>
-              <w:left w:val="single" w:sz="4" w:space="0" w:color="000000"/>
-              <w:bottom w:val="single" w:sz="4" w:space="0" w:color="000000"/>
-              <w:right w:val="single" w:sz="4" w:space="0" w:color="000000"/>
-            </w:tcBorders>
-          </w:tcPr>
-          <w:p>
-            <w:pPr>
-              <w:spacing w:after="0" w:line="259" w:lineRule="auto"/>
-              <w:ind w:left="117" w:firstLine="0"/>
-              <w:jc w:val="center"/>
-            </w:pPr>
-            <w:r>
-              <w:rPr>
-                <w:sz w:val="20"/>
-              </w:rPr>
-              <w:t xml:space="preserve"> </w:t>
-            </w:r>
-          </w:p>
-        </w:tc>
-      </w:tr>
-      <w:tr>
-        <w:trPr>
-          <w:trHeight w:val="917"/>
-        </w:trPr>
-        <w:tc>
-          <w:tcPr>
-            <w:tcW w:w="1657" w:type="dxa"/>
-            <w:tcBorders>
-              <w:top w:val="single" w:sz="4" w:space="0" w:color="000000"/>
-              <w:left w:val="single" w:sz="4" w:space="0" w:color="000000"/>
-              <w:bottom w:val="single" w:sz="4" w:space="0" w:color="000000"/>
-              <w:right w:val="single" w:sz="4" w:space="0" w:color="000000"/>
-            </w:tcBorders>
-            <w:vAlign w:val="bottom"/>
-          </w:tcPr>
-          <w:p>
-            <w:pPr>
-              <w:spacing w:after="160" w:line="259" w:lineRule="auto"/>
-              <w:ind w:left="0" w:firstLine="0"/>
-            </w:pPr>
-          </w:p>
-        </w:tc>
-        <w:tc>
-          <w:tcPr>
-            <w:tcW w:w="1502" w:type="dxa"/>
-            <w:tcBorders>
-              <w:top w:val="single" w:sz="4" w:space="0" w:color="000000"/>
-              <w:left w:val="single" w:sz="4" w:space="0" w:color="000000"/>
-              <w:bottom w:val="single" w:sz="4" w:space="0" w:color="000000"/>
-              <w:right w:val="single" w:sz="4" w:space="0" w:color="000000"/>
-            </w:tcBorders>
-          </w:tcPr>
-          <w:p>
-            <w:pPr>
-              <w:spacing w:after="160" w:line="259" w:lineRule="auto"/>
-              <w:ind w:left="0" w:firstLine="0"/>
-            </w:pPr>
-          </w:p>
-        </w:tc>
-        <w:tc>
-          <w:tcPr>
-            <w:tcW w:w="4864" w:type="dxa"/>
-            <w:tcBorders>
-              <w:top w:val="single" w:sz="4" w:space="0" w:color="000000"/>
-              <w:left w:val="single" w:sz="4" w:space="0" w:color="000000"/>
-              <w:bottom w:val="single" w:sz="4" w:space="0" w:color="000000"/>
-              <w:right w:val="single" w:sz="4" w:space="0" w:color="000000"/>
-            </w:tcBorders>
-          </w:tcPr>
-          <w:p>
-            <w:pPr>
-              <w:spacing w:after="0" w:line="259" w:lineRule="auto"/>
-              <w:ind w:left="161" w:firstLine="0"/>
-            </w:pPr>
-            <w:r>
-              <w:rPr>
-                <w:sz w:val="20"/>
-              </w:rPr>
-              <w:t xml:space="preserve">apply to the path lengths between each </w:t>
-            </w:r>
-          </w:p>
-          <w:p>
-            <w:pPr>
-              <w:spacing w:after="0" w:line="240" w:lineRule="auto"/>
-              <w:ind w:left="41" w:firstLine="0"/>
-              <w:jc w:val="center"/>
-            </w:pPr>
-            <w:r>
-              <w:rPr>
-                <w:sz w:val="20"/>
-              </w:rPr>
-              <w:t xml:space="preserve">pair of XY locations. Use this value with Edge_Type „threshold‟ and </w:t>
-            </w:r>
-          </w:p>
-          <w:p>
-            <w:pPr>
-              <w:spacing w:after="0" w:line="259" w:lineRule="auto"/>
-              <w:ind w:left="0" w:right="1" w:firstLine="0"/>
-              <w:jc w:val="center"/>
-            </w:pPr>
-            <w:r>
-              <w:rPr>
-                <w:sz w:val="20"/>
-              </w:rPr>
-              <w:t xml:space="preserve">„all_paths‟. </w:t>
-            </w:r>
-          </w:p>
-        </w:tc>
-        <w:tc>
-          <w:tcPr>
-            <w:tcW w:w="1367" w:type="dxa"/>
-            <w:tcBorders>
-              <w:top w:val="single" w:sz="4" w:space="0" w:color="000000"/>
-              <w:left w:val="single" w:sz="4" w:space="0" w:color="000000"/>
-              <w:bottom w:val="single" w:sz="4" w:space="0" w:color="000000"/>
-              <w:right w:val="single" w:sz="4" w:space="0" w:color="000000"/>
-            </w:tcBorders>
-          </w:tcPr>
-          <w:p>
-            <w:pPr>
-              <w:spacing w:after="160" w:line="259" w:lineRule="auto"/>
-              <w:ind w:left="0" w:firstLine="0"/>
-            </w:pPr>
-          </w:p>
-        </w:tc>
-      </w:tr>
-      <w:tr>
-        <w:trPr>
-          <w:trHeight w:val="2501"/>
-        </w:trPr>
-        <w:tc>
-          <w:tcPr>
-            <w:tcW w:w="1657" w:type="dxa"/>
-            <w:tcBorders>
-              <w:top w:val="single" w:sz="4" w:space="0" w:color="000000"/>
-              <w:left w:val="single" w:sz="4" w:space="0" w:color="000000"/>
-              <w:bottom w:val="single" w:sz="4" w:space="0" w:color="000000"/>
-              <w:right w:val="single" w:sz="4" w:space="0" w:color="000000"/>
-            </w:tcBorders>
-          </w:tcPr>
-          <w:p>
-            <w:pPr>
-              <w:spacing w:after="0" w:line="259" w:lineRule="auto"/>
-              <w:ind w:left="0" w:right="2" w:firstLine="0"/>
-              <w:jc w:val="center"/>
-            </w:pPr>
-            <w:r>
-              <w:t xml:space="preserve">Edge_Type </w:t>
-            </w:r>
-          </w:p>
-        </w:tc>
-        <w:tc>
-          <w:tcPr>
-            <w:tcW w:w="1502" w:type="dxa"/>
-            <w:tcBorders>
-              <w:top w:val="single" w:sz="4" w:space="0" w:color="000000"/>
-              <w:left w:val="single" w:sz="4" w:space="0" w:color="000000"/>
-              <w:bottom w:val="single" w:sz="4" w:space="0" w:color="000000"/>
-              <w:right w:val="single" w:sz="4" w:space="0" w:color="000000"/>
-            </w:tcBorders>
-          </w:tcPr>
-          <w:p>
-            <w:pPr>
-              <w:spacing w:after="0" w:line="259" w:lineRule="auto"/>
-              <w:ind w:left="182" w:firstLine="0"/>
-            </w:pPr>
-            <w:r>
-              <w:rPr>
-                <w:sz w:val="20"/>
-              </w:rPr>
-              <w:t xml:space="preserve">Normal </w:t>
-            </w:r>
-          </w:p>
-        </w:tc>
-        <w:tc>
-          <w:tcPr>
-            <w:tcW w:w="4864" w:type="dxa"/>
-            <w:tcBorders>
-              <w:top w:val="single" w:sz="4" w:space="0" w:color="000000"/>
-              <w:left w:val="single" w:sz="4" w:space="0" w:color="000000"/>
-              <w:bottom w:val="single" w:sz="4" w:space="0" w:color="000000"/>
-              <w:right w:val="single" w:sz="4" w:space="0" w:color="000000"/>
-            </w:tcBorders>
-          </w:tcPr>
-          <w:p>
-            <w:pPr>
-              <w:spacing w:after="2" w:line="240" w:lineRule="auto"/>
-              <w:ind w:left="0" w:firstLine="0"/>
-              <w:jc w:val="center"/>
-            </w:pPr>
-            <w:r>
-              <w:rPr>
-                <w:sz w:val="20"/>
-              </w:rPr>
-              <w:t xml:space="preserve">'normal' – All pairwise shortest costdistance paths with no thresholding. </w:t>
-            </w:r>
-          </w:p>
-          <w:p>
-            <w:pPr>
-              <w:spacing w:after="0" w:line="259" w:lineRule="auto"/>
-              <w:ind w:left="119" w:firstLine="0"/>
-              <w:jc w:val="center"/>
-            </w:pPr>
-            <w:r>
-              <w:rPr>
-                <w:sz w:val="20"/>
-              </w:rPr>
-              <w:t xml:space="preserve"> </w:t>
-            </w:r>
-          </w:p>
-          <w:p>
-            <w:pPr>
-              <w:spacing w:after="0" w:line="241" w:lineRule="auto"/>
-              <w:ind w:left="0" w:firstLine="0"/>
-              <w:jc w:val="center"/>
-            </w:pPr>
-            <w:r>
-              <w:rPr>
-                <w:sz w:val="20"/>
-              </w:rPr>
-              <w:t xml:space="preserve">'threshold' – Apply the threshold value given by „Edge Distance‟ to all shortest cost-distance paths. </w:t>
-            </w:r>
-          </w:p>
-          <w:p>
-            <w:pPr>
-              <w:spacing w:after="0" w:line="259" w:lineRule="auto"/>
-              <w:ind w:left="119" w:firstLine="0"/>
-              <w:jc w:val="center"/>
-            </w:pPr>
-            <w:r>
-              <w:rPr>
-                <w:sz w:val="20"/>
-              </w:rPr>
-              <w:t xml:space="preserve"> </w:t>
-            </w:r>
-          </w:p>
-          <w:p>
-            <w:pPr>
-              <w:spacing w:after="0" w:line="259" w:lineRule="auto"/>
-              <w:ind w:left="41" w:firstLine="0"/>
-              <w:jc w:val="center"/>
-            </w:pPr>
-            <w:r>
-              <w:rPr>
-                <w:sz w:val="20"/>
-              </w:rPr>
-              <w:t xml:space="preserve">'all_paths' – Calculate resistant kernels for all XY locations and use the „Edge Distance‟ value as a threshold for each source resistant kernel. </w:t>
-            </w:r>
-          </w:p>
-        </w:tc>
-        <w:tc>
-          <w:tcPr>
-            <w:tcW w:w="1367" w:type="dxa"/>
-            <w:tcBorders>
-              <w:top w:val="single" w:sz="4" w:space="0" w:color="000000"/>
-              <w:left w:val="single" w:sz="4" w:space="0" w:color="000000"/>
-              <w:bottom w:val="single" w:sz="4" w:space="0" w:color="000000"/>
-              <w:right w:val="single" w:sz="4" w:space="0" w:color="000000"/>
-            </w:tcBorders>
-          </w:tcPr>
-          <w:p>
-            <w:pPr>
-              <w:spacing w:after="663" w:line="259" w:lineRule="auto"/>
-              <w:ind w:left="117" w:firstLine="0"/>
-              <w:jc w:val="center"/>
-            </w:pPr>
-            <w:r>
-              <w:rPr>
-                <w:sz w:val="20"/>
-              </w:rPr>
-              <w:t xml:space="preserve"> </w:t>
-            </w:r>
-          </w:p>
-          <w:p>
-            <w:pPr>
-              <w:spacing w:after="661" w:line="259" w:lineRule="auto"/>
-              <w:ind w:left="-41" w:firstLine="0"/>
-            </w:pPr>
-            <w:r>
-              <w:rPr>
-                <w:sz w:val="20"/>
-              </w:rPr>
-              <w:t xml:space="preserve"> </w:t>
-            </w:r>
-          </w:p>
-          <w:p>
-            <w:pPr>
-              <w:spacing w:after="0" w:line="259" w:lineRule="auto"/>
-              <w:ind w:left="-42" w:firstLine="0"/>
-            </w:pPr>
-            <w:r>
-              <w:rPr>
-                <w:sz w:val="20"/>
-              </w:rPr>
-              <w:t xml:space="preserve"> </w:t>
-            </w:r>
-          </w:p>
-          <w:p>
-            <w:pPr>
-              <w:spacing w:after="0" w:line="259" w:lineRule="auto"/>
-              <w:ind w:left="-42" w:firstLine="0"/>
-            </w:pPr>
-            <w:r>
-              <w:rPr>
-                <w:sz w:val="20"/>
-              </w:rPr>
-              <w:t xml:space="preserve"> </w:t>
-            </w:r>
-          </w:p>
-        </w:tc>
-      </w:tr>
-      <w:tr>
-        <w:trPr>
-          <w:trHeight w:val="2278"/>
-        </w:trPr>
-        <w:tc>
-          <w:tcPr>
-            <w:tcW w:w="1657" w:type="dxa"/>
-            <w:tcBorders>
-              <w:top w:val="single" w:sz="4" w:space="0" w:color="000000"/>
-              <w:left w:val="single" w:sz="4" w:space="0" w:color="000000"/>
-              <w:bottom w:val="single" w:sz="4" w:space="0" w:color="000000"/>
-              <w:right w:val="single" w:sz="4" w:space="0" w:color="000000"/>
-            </w:tcBorders>
-          </w:tcPr>
-          <w:p>
-            <w:pPr>
-              <w:spacing w:after="0" w:line="259" w:lineRule="auto"/>
-              <w:ind w:left="0" w:firstLine="0"/>
-              <w:jc w:val="center"/>
-            </w:pPr>
-            <w:r>
-              <w:t xml:space="preserve">Transform function </w:t>
-            </w:r>
-          </w:p>
-        </w:tc>
-        <w:tc>
-          <w:tcPr>
-            <w:tcW w:w="1502" w:type="dxa"/>
-            <w:tcBorders>
-              <w:top w:val="single" w:sz="4" w:space="0" w:color="000000"/>
-              <w:left w:val="single" w:sz="4" w:space="0" w:color="000000"/>
-              <w:bottom w:val="single" w:sz="4" w:space="0" w:color="000000"/>
-              <w:right w:val="single" w:sz="4" w:space="0" w:color="000000"/>
-            </w:tcBorders>
-          </w:tcPr>
-          <w:p>
-            <w:pPr>
-              <w:spacing w:after="0" w:line="259" w:lineRule="auto"/>
-              <w:ind w:left="182" w:firstLine="0"/>
-            </w:pPr>
-            <w:r>
-              <w:rPr>
-                <w:sz w:val="20"/>
-              </w:rPr>
-              <w:t xml:space="preserve">Linear </w:t>
-            </w:r>
-          </w:p>
-        </w:tc>
-        <w:tc>
-          <w:tcPr>
-            <w:tcW w:w="4864" w:type="dxa"/>
-            <w:tcBorders>
-              <w:top w:val="single" w:sz="4" w:space="0" w:color="000000"/>
-              <w:left w:val="single" w:sz="4" w:space="0" w:color="000000"/>
-              <w:bottom w:val="single" w:sz="4" w:space="0" w:color="000000"/>
-              <w:right w:val="single" w:sz="4" w:space="0" w:color="000000"/>
-            </w:tcBorders>
-          </w:tcPr>
-          <w:p>
-            <w:pPr>
-              <w:spacing w:after="2" w:line="240" w:lineRule="auto"/>
-              <w:ind w:left="41" w:firstLine="0"/>
-              <w:jc w:val="center"/>
-            </w:pPr>
-            <w:r>
-              <w:rPr>
-                <w:sz w:val="20"/>
-              </w:rPr>
-              <w:t xml:space="preserve">Specify the scaling away from the sources point used in the resistant kernel model. </w:t>
-            </w:r>
-          </w:p>
-          <w:p>
-            <w:pPr>
-              <w:spacing w:after="0" w:line="259" w:lineRule="auto"/>
-              <w:ind w:left="119" w:firstLine="0"/>
-              <w:jc w:val="center"/>
-            </w:pPr>
-            <w:r>
-              <w:rPr>
-                <w:sz w:val="20"/>
-              </w:rPr>
-              <w:t xml:space="preserve"> </w:t>
-            </w:r>
-          </w:p>
-          <w:p>
-            <w:pPr>
-              <w:spacing w:after="0" w:line="241" w:lineRule="auto"/>
-              <w:ind w:left="0" w:firstLine="0"/>
-              <w:jc w:val="center"/>
-            </w:pPr>
-            <w:r>
-              <w:rPr>
-                <w:sz w:val="20"/>
-              </w:rPr>
-              <w:t xml:space="preserve">'linear' – Scale resistant kernel values to be between 0 and 1, using a linear function. </w:t>
-            </w:r>
-          </w:p>
-          <w:p>
-            <w:pPr>
-              <w:spacing w:after="0" w:line="259" w:lineRule="auto"/>
-              <w:ind w:left="41" w:firstLine="0"/>
-              <w:jc w:val="center"/>
-            </w:pPr>
-            <w:r>
-              <w:rPr>
-                <w:sz w:val="20"/>
-              </w:rPr>
-              <w:t>„inverse_square‟ – Scale resistant kernel values to be between 0 and 1, using an inverse-square function.</w:t>
-            </w:r>
-            <w:r>
-              <w:rPr>
-                <w:rFonts w:ascii="Calibri" w:eastAsia="Calibri" w:hAnsi="Calibri" w:cs="Calibri"/>
-              </w:rPr>
-              <w:t xml:space="preserve"> </w:t>
-            </w:r>
-          </w:p>
-        </w:tc>
-        <w:tc>
-          <w:tcPr>
-            <w:tcW w:w="1367" w:type="dxa"/>
-            <w:tcBorders>
-              <w:top w:val="single" w:sz="4" w:space="0" w:color="000000"/>
-              <w:left w:val="single" w:sz="4" w:space="0" w:color="000000"/>
-              <w:bottom w:val="single" w:sz="4" w:space="0" w:color="000000"/>
-              <w:right w:val="single" w:sz="4" w:space="0" w:color="000000"/>
-            </w:tcBorders>
-          </w:tcPr>
-          <w:p>
-            <w:pPr>
-              <w:spacing w:after="661" w:line="259" w:lineRule="auto"/>
-              <w:ind w:left="117" w:firstLine="0"/>
-              <w:jc w:val="center"/>
-            </w:pPr>
-            <w:r>
-              <w:rPr>
-                <w:sz w:val="20"/>
-              </w:rPr>
-              <w:t xml:space="preserve"> </w:t>
-            </w:r>
-          </w:p>
-          <w:p>
-            <w:pPr>
-              <w:spacing w:after="0" w:line="259" w:lineRule="auto"/>
-              <w:ind w:left="-41" w:firstLine="0"/>
-            </w:pPr>
-            <w:r>
-              <w:rPr>
-                <w:sz w:val="20"/>
-              </w:rPr>
-              <w:t xml:space="preserve"> </w:t>
-            </w:r>
-          </w:p>
-        </w:tc>
-      </w:tr>
-      <w:tr>
-        <w:trPr>
-          <w:trHeight w:val="689"/>
-        </w:trPr>
-        <w:tc>
-          <w:tcPr>
-            <w:tcW w:w="1657" w:type="dxa"/>
-            <w:tcBorders>
-              <w:top w:val="single" w:sz="4" w:space="0" w:color="000000"/>
-              <w:left w:val="single" w:sz="4" w:space="0" w:color="000000"/>
-              <w:bottom w:val="single" w:sz="4" w:space="0" w:color="000000"/>
-              <w:right w:val="single" w:sz="4" w:space="0" w:color="000000"/>
-            </w:tcBorders>
-          </w:tcPr>
-          <w:p>
-            <w:pPr>
-              <w:spacing w:after="0" w:line="259" w:lineRule="auto"/>
-              <w:ind w:left="0" w:firstLine="0"/>
-              <w:jc w:val="center"/>
-            </w:pPr>
-            <w:r>
-              <w:t xml:space="preserve">Constant kernel vol </w:t>
-            </w:r>
-          </w:p>
-        </w:tc>
-        <w:tc>
-          <w:tcPr>
-            <w:tcW w:w="1502" w:type="dxa"/>
-            <w:tcBorders>
-              <w:top w:val="single" w:sz="4" w:space="0" w:color="000000"/>
-              <w:left w:val="single" w:sz="4" w:space="0" w:color="000000"/>
-              <w:bottom w:val="single" w:sz="4" w:space="0" w:color="000000"/>
-              <w:right w:val="single" w:sz="4" w:space="0" w:color="000000"/>
-            </w:tcBorders>
-          </w:tcPr>
-          <w:p>
-            <w:pPr>
-              <w:spacing w:after="0" w:line="259" w:lineRule="auto"/>
-              <w:ind w:left="-17" w:firstLine="0"/>
-            </w:pPr>
-            <w:r>
-              <w:t xml:space="preserve"> </w:t>
-            </w:r>
-            <w:r>
-              <w:rPr>
-                <w:sz w:val="20"/>
-              </w:rPr>
-              <w:t xml:space="preserve">True </w:t>
-            </w:r>
-          </w:p>
-        </w:tc>
-        <w:tc>
-          <w:tcPr>
-            <w:tcW w:w="4864" w:type="dxa"/>
-            <w:tcBorders>
-              <w:top w:val="single" w:sz="4" w:space="0" w:color="000000"/>
-              <w:left w:val="single" w:sz="4" w:space="0" w:color="000000"/>
-              <w:bottom w:val="single" w:sz="4" w:space="0" w:color="000000"/>
-              <w:right w:val="single" w:sz="4" w:space="0" w:color="000000"/>
-            </w:tcBorders>
-          </w:tcPr>
-          <w:p>
-            <w:pPr>
-              <w:spacing w:after="0" w:line="259" w:lineRule="auto"/>
-              <w:ind w:left="41" w:firstLine="0"/>
-              <w:jc w:val="center"/>
-            </w:pPr>
-            <w:r>
-              <w:rPr>
-                <w:sz w:val="20"/>
-              </w:rPr>
-              <w:t xml:space="preserve">Keep resistant kernel volume constant for each XY location and equal to 1. Option „True‟ or „False‟ </w:t>
-            </w:r>
-          </w:p>
-        </w:tc>
-        <w:tc>
-          <w:tcPr>
-            <w:tcW w:w="1367" w:type="dxa"/>
-            <w:tcBorders>
-              <w:top w:val="single" w:sz="4" w:space="0" w:color="000000"/>
-              <w:left w:val="single" w:sz="4" w:space="0" w:color="000000"/>
-              <w:bottom w:val="single" w:sz="4" w:space="0" w:color="000000"/>
-              <w:right w:val="single" w:sz="4" w:space="0" w:color="000000"/>
-            </w:tcBorders>
-          </w:tcPr>
-          <w:p>
-            <w:pPr>
-              <w:spacing w:after="0" w:line="259" w:lineRule="auto"/>
-              <w:ind w:left="117" w:firstLine="0"/>
-              <w:jc w:val="center"/>
-            </w:pPr>
-            <w:r>
-              <w:rPr>
-                <w:sz w:val="20"/>
-              </w:rPr>
-              <w:t xml:space="preserve"> </w:t>
-            </w:r>
-          </w:p>
-        </w:tc>
-      </w:tr>
-      <w:tr>
-        <w:trPr>
-          <w:trHeight w:val="463"/>
-        </w:trPr>
-        <w:tc>
-          <w:tcPr>
-            <w:tcW w:w="1657" w:type="dxa"/>
-            <w:tcBorders>
-              <w:top w:val="single" w:sz="4" w:space="0" w:color="000000"/>
-              <w:left w:val="single" w:sz="4" w:space="0" w:color="000000"/>
-              <w:bottom w:val="single" w:sz="4" w:space="0" w:color="000000"/>
-              <w:right w:val="single" w:sz="4" w:space="0" w:color="000000"/>
-            </w:tcBorders>
-          </w:tcPr>
-          <w:p>
-            <w:pPr>
-              <w:spacing w:after="0" w:line="259" w:lineRule="auto"/>
-              <w:ind w:left="146" w:firstLine="0"/>
-            </w:pPr>
-            <w:r>
-              <w:t xml:space="preserve">Kernel Volume </w:t>
-            </w:r>
-          </w:p>
-        </w:tc>
-        <w:tc>
-          <w:tcPr>
-            <w:tcW w:w="1502" w:type="dxa"/>
-            <w:tcBorders>
-              <w:top w:val="single" w:sz="4" w:space="0" w:color="000000"/>
-              <w:left w:val="single" w:sz="4" w:space="0" w:color="000000"/>
-              <w:bottom w:val="single" w:sz="4" w:space="0" w:color="000000"/>
-              <w:right w:val="single" w:sz="4" w:space="0" w:color="000000"/>
-            </w:tcBorders>
-          </w:tcPr>
-          <w:p>
-            <w:pPr>
-              <w:spacing w:after="0" w:line="259" w:lineRule="auto"/>
-              <w:ind w:left="0" w:right="3" w:firstLine="0"/>
-              <w:jc w:val="center"/>
-            </w:pPr>
-            <w:r>
-              <w:rPr>
-                <w:sz w:val="20"/>
-              </w:rPr>
-              <w:t xml:space="preserve">10000 </w:t>
-            </w:r>
-          </w:p>
-        </w:tc>
-        <w:tc>
-          <w:tcPr>
-            <w:tcW w:w="4864" w:type="dxa"/>
-            <w:tcBorders>
-              <w:top w:val="single" w:sz="4" w:space="0" w:color="000000"/>
-              <w:left w:val="single" w:sz="4" w:space="0" w:color="000000"/>
-              <w:bottom w:val="single" w:sz="4" w:space="0" w:color="000000"/>
-              <w:right w:val="single" w:sz="4" w:space="0" w:color="000000"/>
-            </w:tcBorders>
-          </w:tcPr>
-          <w:p>
-            <w:pPr>
-              <w:spacing w:after="0" w:line="259" w:lineRule="auto"/>
-              <w:ind w:left="0" w:firstLine="0"/>
-              <w:jc w:val="center"/>
-            </w:pPr>
-            <w:r>
-              <w:rPr>
-                <w:sz w:val="20"/>
-              </w:rPr>
-              <w:t xml:space="preserve">Set the resistant kernel volume to this value when Const_kernal_vol is „False. </w:t>
-            </w:r>
-          </w:p>
-        </w:tc>
-        <w:tc>
-          <w:tcPr>
-            <w:tcW w:w="1367" w:type="dxa"/>
-            <w:tcBorders>
-              <w:top w:val="single" w:sz="4" w:space="0" w:color="000000"/>
-              <w:left w:val="single" w:sz="4" w:space="0" w:color="000000"/>
-              <w:bottom w:val="single" w:sz="4" w:space="0" w:color="000000"/>
-              <w:right w:val="single" w:sz="4" w:space="0" w:color="000000"/>
-            </w:tcBorders>
-          </w:tcPr>
-          <w:p>
-            <w:pPr>
-              <w:spacing w:after="0" w:line="259" w:lineRule="auto"/>
-              <w:ind w:left="117" w:firstLine="0"/>
-              <w:jc w:val="center"/>
-            </w:pPr>
-            <w:r>
-              <w:rPr>
-                <w:sz w:val="20"/>
-              </w:rPr>
-              <w:t xml:space="preserve"> </w:t>
-            </w:r>
-          </w:p>
-        </w:tc>
-      </w:tr>
-      <w:tr>
-        <w:trPr>
-          <w:trHeight w:val="689"/>
-        </w:trPr>
-        <w:tc>
-          <w:tcPr>
-            <w:tcW w:w="1657" w:type="dxa"/>
-            <w:tcBorders>
-              <w:top w:val="single" w:sz="4" w:space="0" w:color="000000"/>
-              <w:left w:val="single" w:sz="4" w:space="0" w:color="000000"/>
-              <w:bottom w:val="single" w:sz="4" w:space="0" w:color="000000"/>
-              <w:right w:val="single" w:sz="4" w:space="0" w:color="000000"/>
-            </w:tcBorders>
-          </w:tcPr>
-          <w:p>
-            <w:pPr>
-              <w:spacing w:after="0" w:line="259" w:lineRule="auto"/>
-              <w:ind w:left="0" w:firstLine="0"/>
-              <w:jc w:val="center"/>
-            </w:pPr>
-            <w:r>
-              <w:rPr>
-                <w:sz w:val="20"/>
-              </w:rPr>
-              <w:t xml:space="preserve">Number of Processors </w:t>
-            </w:r>
-          </w:p>
-        </w:tc>
-        <w:tc>
-          <w:tcPr>
-            <w:tcW w:w="1502" w:type="dxa"/>
-            <w:tcBorders>
-              <w:top w:val="single" w:sz="4" w:space="0" w:color="000000"/>
-              <w:left w:val="single" w:sz="4" w:space="0" w:color="000000"/>
-              <w:bottom w:val="single" w:sz="4" w:space="0" w:color="000000"/>
-              <w:right w:val="single" w:sz="4" w:space="0" w:color="000000"/>
-            </w:tcBorders>
-          </w:tcPr>
-          <w:p>
-            <w:pPr>
-              <w:spacing w:after="0" w:line="259" w:lineRule="auto"/>
-              <w:ind w:left="0" w:right="2" w:firstLine="0"/>
-              <w:jc w:val="center"/>
-            </w:pPr>
-            <w:r>
-              <w:rPr>
-                <w:sz w:val="20"/>
-              </w:rPr>
-              <w:t xml:space="preserve">8 </w:t>
-            </w:r>
-          </w:p>
-        </w:tc>
-        <w:tc>
-          <w:tcPr>
-            <w:tcW w:w="4864" w:type="dxa"/>
-            <w:tcBorders>
-              <w:top w:val="single" w:sz="4" w:space="0" w:color="000000"/>
-              <w:left w:val="single" w:sz="4" w:space="0" w:color="000000"/>
-              <w:bottom w:val="single" w:sz="4" w:space="0" w:color="000000"/>
-              <w:right w:val="single" w:sz="4" w:space="0" w:color="000000"/>
-            </w:tcBorders>
-          </w:tcPr>
-          <w:p>
-            <w:pPr>
-              <w:spacing w:after="0" w:line="259" w:lineRule="auto"/>
-              <w:ind w:left="41" w:firstLine="0"/>
-              <w:jc w:val="center"/>
-            </w:pPr>
-            <w:r>
-              <w:rPr>
-                <w:sz w:val="20"/>
-              </w:rPr>
-              <w:t xml:space="preserve">For parallel computing, the number of processors that are used in a simulation. </w:t>
-            </w:r>
-          </w:p>
-        </w:tc>
-        <w:tc>
-          <w:tcPr>
-            <w:tcW w:w="1367" w:type="dxa"/>
-            <w:tcBorders>
-              <w:top w:val="single" w:sz="4" w:space="0" w:color="000000"/>
-              <w:left w:val="single" w:sz="4" w:space="0" w:color="000000"/>
-              <w:bottom w:val="single" w:sz="4" w:space="0" w:color="000000"/>
-              <w:right w:val="single" w:sz="4" w:space="0" w:color="000000"/>
-            </w:tcBorders>
-          </w:tcPr>
-          <w:p>
-            <w:pPr>
-              <w:spacing w:after="0" w:line="259" w:lineRule="auto"/>
-              <w:ind w:left="0" w:right="3" w:firstLine="0"/>
-              <w:jc w:val="center"/>
-            </w:pPr>
-            <w:r>
-              <w:rPr>
-                <w:sz w:val="20"/>
-              </w:rPr>
-              <w:t xml:space="preserve">Linux </w:t>
-            </w:r>
-          </w:p>
-        </w:tc>
-      </w:tr>
-      <w:tr>
-        <w:trPr>
-          <w:trHeight w:val="1370"/>
-        </w:trPr>
-        <w:tc>
-          <w:tcPr>
-            <w:tcW w:w="1657" w:type="dxa"/>
-            <w:tcBorders>
-              <w:top w:val="single" w:sz="4" w:space="0" w:color="000000"/>
-              <w:left w:val="single" w:sz="4" w:space="0" w:color="000000"/>
-              <w:bottom w:val="single" w:sz="4" w:space="0" w:color="000000"/>
-              <w:right w:val="single" w:sz="4" w:space="0" w:color="000000"/>
-            </w:tcBorders>
-          </w:tcPr>
-          <w:p>
-            <w:pPr>
-              <w:spacing w:after="0" w:line="259" w:lineRule="auto"/>
-              <w:ind w:left="0" w:firstLine="0"/>
-              <w:jc w:val="center"/>
-            </w:pPr>
-            <w:r>
-              <w:rPr>
-                <w:sz w:val="20"/>
-              </w:rPr>
-              <w:t xml:space="preserve">KDE Function </w:t>
-            </w:r>
-          </w:p>
-        </w:tc>
-        <w:tc>
-          <w:tcPr>
-            <w:tcW w:w="1502" w:type="dxa"/>
-            <w:tcBorders>
-              <w:top w:val="single" w:sz="4" w:space="0" w:color="000000"/>
-              <w:left w:val="single" w:sz="4" w:space="0" w:color="000000"/>
-              <w:bottom w:val="single" w:sz="4" w:space="0" w:color="000000"/>
-              <w:right w:val="single" w:sz="4" w:space="0" w:color="000000"/>
-            </w:tcBorders>
-          </w:tcPr>
-          <w:p>
-            <w:pPr>
-              <w:spacing w:after="0" w:line="259" w:lineRule="auto"/>
-              <w:ind w:left="62" w:firstLine="0"/>
-              <w:jc w:val="both"/>
-            </w:pPr>
-            <w:r>
-              <w:rPr>
-                <w:sz w:val="20"/>
-              </w:rPr>
-              <w:t xml:space="preserve">Gaussian </w:t>
-            </w:r>
-          </w:p>
-        </w:tc>
-        <w:tc>
-          <w:tcPr>
-            <w:tcW w:w="4864" w:type="dxa"/>
-            <w:tcBorders>
-              <w:top w:val="single" w:sz="4" w:space="0" w:color="000000"/>
-              <w:left w:val="single" w:sz="4" w:space="0" w:color="000000"/>
-              <w:bottom w:val="single" w:sz="4" w:space="0" w:color="000000"/>
-              <w:right w:val="single" w:sz="4" w:space="0" w:color="000000"/>
-            </w:tcBorders>
-          </w:tcPr>
-          <w:p>
-            <w:pPr>
               <w:spacing w:after="0" w:line="259" w:lineRule="auto"/>
               <w:ind w:left="0" w:right="1" w:firstLine="0"/>
               <w:jc w:val="center"/>
@@ -6685,12 +7621,28 @@
               <w:spacing w:after="0" w:line="259" w:lineRule="auto"/>
               <w:ind w:left="0" w:right="1" w:firstLine="0"/>
               <w:jc w:val="center"/>
-            </w:pPr>
-            <w:r>
-              <w:rPr>
-                <w:sz w:val="20"/>
-              </w:rPr>
-              <w:t xml:space="preserve">Biweight, Triweight, Cosine]. </w:t>
+              <w:rPr>
+                <w:sz w:val="20"/>
+              </w:rPr>
+            </w:pPr>
+            <w:r>
+              <w:rPr>
+                <w:sz w:val="20"/>
+              </w:rPr>
+              <w:t>Biweight, Triweight, Cosine].</w:t>
+            </w:r>
+          </w:p>
+          <w:p>
+            <w:pPr>
+              <w:spacing w:after="0" w:line="259" w:lineRule="auto"/>
+              <w:ind w:left="0" w:right="1" w:firstLine="0"/>
+              <w:jc w:val="center"/>
+            </w:pPr>
+            <w:r>
+              <w:rPr>
+                <w:sz w:val="20"/>
+              </w:rPr>
+              <w:t xml:space="preserve"> </w:t>
             </w:r>
           </w:p>
         </w:tc>
@@ -6824,12 +7776,28 @@
               <w:spacing w:after="0" w:line="259" w:lineRule="auto"/>
               <w:ind w:left="0" w:firstLine="0"/>
               <w:jc w:val="center"/>
-            </w:pPr>
-            <w:r>
-              <w:rPr>
-                <w:sz w:val="20"/>
-              </w:rPr>
-              <w:t xml:space="preserve">pixel values around each path is used to create the kernel density buffer.  </w:t>
+              <w:rPr>
+                <w:sz w:val="20"/>
+              </w:rPr>
+            </w:pPr>
+            <w:r>
+              <w:rPr>
+                <w:sz w:val="20"/>
+              </w:rPr>
+              <w:t xml:space="preserve">pixel values around each path is used to create the kernel density buffer. </w:t>
+            </w:r>
+          </w:p>
+          <w:p>
+            <w:pPr>
+              <w:spacing w:after="0" w:line="259" w:lineRule="auto"/>
+              <w:ind w:left="0" w:firstLine="0"/>
+              <w:jc w:val="center"/>
+            </w:pPr>
+            <w:r>
+              <w:rPr>
+                <w:sz w:val="20"/>
+              </w:rPr>
+              <w:t xml:space="preserve"> </w:t>
             </w:r>
           </w:p>
         </w:tc>
@@ -6872,7 +7840,7 @@
       </w:tr>
       <w:tr>
         <w:trPr>
-          <w:trHeight w:val="1825"/>
+          <w:trHeight w:val="220"/>
         </w:trPr>
         <w:tc>
           <w:tcPr>
@@ -6959,6 +7927,9 @@
               <w:spacing w:after="0" w:line="259" w:lineRule="auto"/>
               <w:ind w:left="0" w:firstLine="0"/>
               <w:jc w:val="center"/>
+              <w:rPr>
+                <w:sz w:val="20"/>
+              </w:rPr>
             </w:pPr>
             <w:r>
               <w:rPr>
@@ -6966,6 +7937,13 @@
               </w:rPr>
               <w:t xml:space="preserve">buffer created and categorize the values into 3 equal-interval classes (low, medium, high). </w:t>
             </w:r>
+          </w:p>
+          <w:p>
+            <w:pPr>
+              <w:spacing w:after="0" w:line="259" w:lineRule="auto"/>
+              <w:ind w:left="0" w:firstLine="0"/>
+              <w:jc w:val="center"/>
+            </w:pPr>
           </w:p>
         </w:tc>
         <w:tc>
@@ -9806,6 +10784,119 @@
     </w:lvl>
   </w:abstractNum>
   <w:abstractNum w:abstractNumId="1" w15:restartNumberingAfterBreak="0">
+    <w:nsid w:val="27192B55"/>
+    <w:multiLevelType w:val="hybridMultilevel"/>
+    <w:tmpl w:val="456E1A1C"/>
+    <w:lvl w:ilvl="0" w:tplc="04090001">
+      <w:start w:val="1"/>
+      <w:numFmt w:val="bullet"/>
+      <w:lvlText w:val=""/>
+      <w:lvlJc w:val="left"/>
+      <w:pPr>
+        <w:ind w:left="941" w:hanging="360"/>
+      </w:pPr>
+      <w:rPr>
+        <w:rFonts w:ascii="Symbol" w:hAnsi="Symbol" w:hint="default"/>
+      </w:rPr>
+    </w:lvl>
+    <w:lvl w:ilvl="1" w:tplc="04090003" w:tentative="1">
+      <w:start w:val="1"/>
+      <w:numFmt w:val="bullet"/>
+      <w:lvlText w:val="o"/>
+      <w:lvlJc w:val="left"/>
+      <w:pPr>
+        <w:ind w:left="1661" w:hanging="360"/>
+      </w:pPr>
+      <w:rPr>
+        <w:rFonts w:ascii="Courier New" w:hAnsi="Courier New" w:cs="Courier New" w:hint="default"/>
+      </w:rPr>
+    </w:lvl>
+    <w:lvl w:ilvl="2" w:tplc="04090005" w:tentative="1">
+      <w:start w:val="1"/>
+      <w:numFmt w:val="bullet"/>
+      <w:lvlText w:val=""/>
+      <w:lvlJc w:val="left"/>
+      <w:pPr>
+        <w:ind w:left="2381" w:hanging="360"/>
+      </w:pPr>
+      <w:rPr>
+        <w:rFonts w:ascii="Wingdings" w:hAnsi="Wingdings" w:hint="default"/>
+      </w:rPr>
+    </w:lvl>
+    <w:lvl w:ilvl="3" w:tplc="04090001" w:tentative="1">
+      <w:start w:val="1"/>
+      <w:numFmt w:val="bullet"/>
+      <w:lvlText w:val=""/>
+      <w:lvlJc w:val="left"/>
+      <w:pPr>
+        <w:ind w:left="3101" w:hanging="360"/>
+      </w:pPr>
+      <w:rPr>
+        <w:rFonts w:ascii="Symbol" w:hAnsi="Symbol" w:hint="default"/>
+      </w:rPr>
+    </w:lvl>
+    <w:lvl w:ilvl="4" w:tplc="04090003" w:tentative="1">
+      <w:start w:val="1"/>
+      <w:numFmt w:val="bullet"/>
+      <w:lvlText w:val="o"/>
+      <w:lvlJc w:val="left"/>
+      <w:pPr>
+        <w:ind w:left="3821" w:hanging="360"/>
+      </w:pPr>
+      <w:rPr>
+        <w:rFonts w:ascii="Courier New" w:hAnsi="Courier New" w:cs="Courier New" w:hint="default"/>
+      </w:rPr>
+    </w:lvl>
+    <w:lvl w:ilvl="5" w:tplc="04090005" w:tentative="1">
+      <w:start w:val="1"/>
+      <w:numFmt w:val="bullet"/>
+      <w:lvlText w:val=""/>
+      <w:lvlJc w:val="left"/>
+      <w:pPr>
+        <w:ind w:left="4541" w:hanging="360"/>
+      </w:pPr>
+      <w:rPr>
+        <w:rFonts w:ascii="Wingdings" w:hAnsi="Wingdings" w:hint="default"/>
+      </w:rPr>
+    </w:lvl>
+    <w:lvl w:ilvl="6" w:tplc="04090001" w:tentative="1">
+      <w:start w:val="1"/>
+      <w:numFmt w:val="bullet"/>
+      <w:lvlText w:val=""/>
+      <w:lvlJc w:val="left"/>
+      <w:pPr>
+        <w:ind w:left="5261" w:hanging="360"/>
+      </w:pPr>
+      <w:rPr>
+        <w:rFonts w:ascii="Symbol" w:hAnsi="Symbol" w:hint="default"/>
+      </w:rPr>
+    </w:lvl>
+    <w:lvl w:ilvl="7" w:tplc="04090003" w:tentative="1">
+      <w:start w:val="1"/>
+      <w:numFmt w:val="bullet"/>
+      <w:lvlText w:val="o"/>
+      <w:lvlJc w:val="left"/>
+      <w:pPr>
+        <w:ind w:left="5981" w:hanging="360"/>
+      </w:pPr>
+      <w:rPr>
+        <w:rFonts w:ascii="Courier New" w:hAnsi="Courier New" w:cs="Courier New" w:hint="default"/>
+      </w:rPr>
+    </w:lvl>
+    <w:lvl w:ilvl="8" w:tplc="04090005" w:tentative="1">
+      <w:start w:val="1"/>
+      <w:numFmt w:val="bullet"/>
+      <w:lvlText w:val=""/>
+      <w:lvlJc w:val="left"/>
+      <w:pPr>
+        <w:ind w:left="6701" w:hanging="360"/>
+      </w:pPr>
+      <w:rPr>
+        <w:rFonts w:ascii="Wingdings" w:hAnsi="Wingdings" w:hint="default"/>
+      </w:rPr>
+    </w:lvl>
+  </w:abstractNum>
+  <w:abstractNum w:abstractNumId="2" w15:restartNumberingAfterBreak="0">
     <w:nsid w:val="34BE1BEE"/>
     <w:multiLevelType w:val="multilevel"/>
     <w:tmpl w:val="827683D6"/>
@@ -10029,7 +11120,120 @@
       </w:rPr>
     </w:lvl>
   </w:abstractNum>
-  <w:abstractNum w:abstractNumId="2" w15:restartNumberingAfterBreak="0">
+  <w:abstractNum w:abstractNumId="3" w15:restartNumberingAfterBreak="0">
+    <w:nsid w:val="3EDA7704"/>
+    <w:multiLevelType w:val="hybridMultilevel"/>
+    <w:tmpl w:val="9CF86E48"/>
+    <w:lvl w:ilvl="0" w:tplc="04090001">
+      <w:start w:val="1"/>
+      <w:numFmt w:val="bullet"/>
+      <w:lvlText w:val=""/>
+      <w:lvlJc w:val="left"/>
+      <w:pPr>
+        <w:ind w:left="360" w:hanging="360"/>
+      </w:pPr>
+      <w:rPr>
+        <w:rFonts w:ascii="Symbol" w:hAnsi="Symbol" w:hint="default"/>
+      </w:rPr>
+    </w:lvl>
+    <w:lvl w:ilvl="1" w:tplc="04090003" w:tentative="1">
+      <w:start w:val="1"/>
+      <w:numFmt w:val="bullet"/>
+      <w:lvlText w:val="o"/>
+      <w:lvlJc w:val="left"/>
+      <w:pPr>
+        <w:ind w:left="1080" w:hanging="360"/>
+      </w:pPr>
+      <w:rPr>
+        <w:rFonts w:ascii="Courier New" w:hAnsi="Courier New" w:cs="Courier New" w:hint="default"/>
+      </w:rPr>
+    </w:lvl>
+    <w:lvl w:ilvl="2" w:tplc="04090005" w:tentative="1">
+      <w:start w:val="1"/>
+      <w:numFmt w:val="bullet"/>
+      <w:lvlText w:val=""/>
+      <w:lvlJc w:val="left"/>
+      <w:pPr>
+        <w:ind w:left="1800" w:hanging="360"/>
+      </w:pPr>
+      <w:rPr>
+        <w:rFonts w:ascii="Wingdings" w:hAnsi="Wingdings" w:hint="default"/>
+      </w:rPr>
+    </w:lvl>
+    <w:lvl w:ilvl="3" w:tplc="04090001" w:tentative="1">
+      <w:start w:val="1"/>
+      <w:numFmt w:val="bullet"/>
+      <w:lvlText w:val=""/>
+      <w:lvlJc w:val="left"/>
+      <w:pPr>
+        <w:ind w:left="2520" w:hanging="360"/>
+      </w:pPr>
+      <w:rPr>
+        <w:rFonts w:ascii="Symbol" w:hAnsi="Symbol" w:hint="default"/>
+      </w:rPr>
+    </w:lvl>
+    <w:lvl w:ilvl="4" w:tplc="04090003" w:tentative="1">
+      <w:start w:val="1"/>
+      <w:numFmt w:val="bullet"/>
+      <w:lvlText w:val="o"/>
+      <w:lvlJc w:val="left"/>
+      <w:pPr>
+        <w:ind w:left="3240" w:hanging="360"/>
+      </w:pPr>
+      <w:rPr>
+        <w:rFonts w:ascii="Courier New" w:hAnsi="Courier New" w:cs="Courier New" w:hint="default"/>
+      </w:rPr>
+    </w:lvl>
+    <w:lvl w:ilvl="5" w:tplc="04090005" w:tentative="1">
+      <w:start w:val="1"/>
+      <w:numFmt w:val="bullet"/>
+      <w:lvlText w:val=""/>
+      <w:lvlJc w:val="left"/>
+      <w:pPr>
+        <w:ind w:left="3960" w:hanging="360"/>
+      </w:pPr>
+      <w:rPr>
+        <w:rFonts w:ascii="Wingdings" w:hAnsi="Wingdings" w:hint="default"/>
+      </w:rPr>
+    </w:lvl>
+    <w:lvl w:ilvl="6" w:tplc="04090001" w:tentative="1">
+      <w:start w:val="1"/>
+      <w:numFmt w:val="bullet"/>
+      <w:lvlText w:val=""/>
+      <w:lvlJc w:val="left"/>
+      <w:pPr>
+        <w:ind w:left="4680" w:hanging="360"/>
+      </w:pPr>
+      <w:rPr>
+        <w:rFonts w:ascii="Symbol" w:hAnsi="Symbol" w:hint="default"/>
+      </w:rPr>
+    </w:lvl>
+    <w:lvl w:ilvl="7" w:tplc="04090003" w:tentative="1">
+      <w:start w:val="1"/>
+      <w:numFmt w:val="bullet"/>
+      <w:lvlText w:val="o"/>
+      <w:lvlJc w:val="left"/>
+      <w:pPr>
+        <w:ind w:left="5400" w:hanging="360"/>
+      </w:pPr>
+      <w:rPr>
+        <w:rFonts w:ascii="Courier New" w:hAnsi="Courier New" w:cs="Courier New" w:hint="default"/>
+      </w:rPr>
+    </w:lvl>
+    <w:lvl w:ilvl="8" w:tplc="04090005" w:tentative="1">
+      <w:start w:val="1"/>
+      <w:numFmt w:val="bullet"/>
+      <w:lvlText w:val=""/>
+      <w:lvlJc w:val="left"/>
+      <w:pPr>
+        <w:ind w:left="6120" w:hanging="360"/>
+      </w:pPr>
+      <w:rPr>
+        <w:rFonts w:ascii="Wingdings" w:hAnsi="Wingdings" w:hint="default"/>
+      </w:rPr>
+    </w:lvl>
+  </w:abstractNum>
+  <w:abstractNum w:abstractNumId="4" w15:restartNumberingAfterBreak="0">
     <w:nsid w:val="46625094"/>
     <w:multiLevelType w:val="hybridMultilevel"/>
     <w:tmpl w:val="211ED904"/>
@@ -10241,7 +11445,7 @@
       </w:rPr>
     </w:lvl>
   </w:abstractNum>
-  <w:abstractNum w:abstractNumId="3" w15:restartNumberingAfterBreak="0">
+  <w:abstractNum w:abstractNumId="5" w15:restartNumberingAfterBreak="0">
     <w:nsid w:val="5FED604D"/>
     <w:multiLevelType w:val="hybridMultilevel"/>
     <w:tmpl w:val="6F28B00C"/>
@@ -10453,7 +11657,7 @@
       </w:rPr>
     </w:lvl>
   </w:abstractNum>
-  <w:abstractNum w:abstractNumId="4" w15:restartNumberingAfterBreak="0">
+  <w:abstractNum w:abstractNumId="6" w15:restartNumberingAfterBreak="0">
     <w:nsid w:val="66C4409E"/>
     <w:multiLevelType w:val="hybridMultilevel"/>
     <w:tmpl w:val="49328C7E"/>
@@ -10665,20 +11869,142 @@
       </w:rPr>
     </w:lvl>
   </w:abstractNum>
+  <w:abstractNum w:abstractNumId="7" w15:restartNumberingAfterBreak="0">
+    <w:nsid w:val="772172A4"/>
+    <w:multiLevelType w:val="hybridMultilevel"/>
+    <w:tmpl w:val="96A4B882"/>
+    <w:lvl w:ilvl="0" w:tplc="04090001">
+      <w:start w:val="1"/>
+      <w:numFmt w:val="bullet"/>
+      <w:lvlText w:val=""/>
+      <w:lvlJc w:val="left"/>
+      <w:pPr>
+        <w:ind w:left="720" w:hanging="360"/>
+      </w:pPr>
+      <w:rPr>
+        <w:rFonts w:ascii="Symbol" w:hAnsi="Symbol" w:hint="default"/>
+      </w:rPr>
+    </w:lvl>
+    <w:lvl w:ilvl="1" w:tplc="04090003" w:tentative="1">
+      <w:start w:val="1"/>
+      <w:numFmt w:val="bullet"/>
+      <w:lvlText w:val="o"/>
+      <w:lvlJc w:val="left"/>
+      <w:pPr>
+        <w:ind w:left="1440" w:hanging="360"/>
+      </w:pPr>
+      <w:rPr>
+        <w:rFonts w:ascii="Courier New" w:hAnsi="Courier New" w:cs="Courier New" w:hint="default"/>
+      </w:rPr>
+    </w:lvl>
+    <w:lvl w:ilvl="2" w:tplc="04090005" w:tentative="1">
+      <w:start w:val="1"/>
+      <w:numFmt w:val="bullet"/>
+      <w:lvlText w:val=""/>
+      <w:lvlJc w:val="left"/>
+      <w:pPr>
+        <w:ind w:left="2160" w:hanging="360"/>
+      </w:pPr>
+      <w:rPr>
+        <w:rFonts w:ascii="Wingdings" w:hAnsi="Wingdings" w:hint="default"/>
+      </w:rPr>
+    </w:lvl>
+    <w:lvl w:ilvl="3" w:tplc="04090001" w:tentative="1">
+      <w:start w:val="1"/>
+      <w:numFmt w:val="bullet"/>
+      <w:lvlText w:val=""/>
+      <w:lvlJc w:val="left"/>
+      <w:pPr>
+        <w:ind w:left="2880" w:hanging="360"/>
+      </w:pPr>
+      <w:rPr>
+        <w:rFonts w:ascii="Symbol" w:hAnsi="Symbol" w:hint="default"/>
+      </w:rPr>
+    </w:lvl>
+    <w:lvl w:ilvl="4" w:tplc="04090003" w:tentative="1">
+      <w:start w:val="1"/>
+      <w:numFmt w:val="bullet"/>
+      <w:lvlText w:val="o"/>
+      <w:lvlJc w:val="left"/>
+      <w:pPr>
+        <w:ind w:left="3600" w:hanging="360"/>
+      </w:pPr>
+      <w:rPr>
+        <w:rFonts w:ascii="Courier New" w:hAnsi="Courier New" w:cs="Courier New" w:hint="default"/>
+      </w:rPr>
+    </w:lvl>
+    <w:lvl w:ilvl="5" w:tplc="04090005" w:tentative="1">
+      <w:start w:val="1"/>
+      <w:numFmt w:val="bullet"/>
+      <w:lvlText w:val=""/>
+      <w:lvlJc w:val="left"/>
+      <w:pPr>
+        <w:ind w:left="4320" w:hanging="360"/>
+      </w:pPr>
+      <w:rPr>
+        <w:rFonts w:ascii="Wingdings" w:hAnsi="Wingdings" w:hint="default"/>
+      </w:rPr>
+    </w:lvl>
+    <w:lvl w:ilvl="6" w:tplc="04090001" w:tentative="1">
+      <w:start w:val="1"/>
+      <w:numFmt w:val="bullet"/>
+      <w:lvlText w:val=""/>
+      <w:lvlJc w:val="left"/>
+      <w:pPr>
+        <w:ind w:left="5040" w:hanging="360"/>
+      </w:pPr>
+      <w:rPr>
+        <w:rFonts w:ascii="Symbol" w:hAnsi="Symbol" w:hint="default"/>
+      </w:rPr>
+    </w:lvl>
+    <w:lvl w:ilvl="7" w:tplc="04090003" w:tentative="1">
+      <w:start w:val="1"/>
+      <w:numFmt w:val="bullet"/>
+      <w:lvlText w:val="o"/>
+      <w:lvlJc w:val="left"/>
+      <w:pPr>
+        <w:ind w:left="5760" w:hanging="360"/>
+      </w:pPr>
+      <w:rPr>
+        <w:rFonts w:ascii="Courier New" w:hAnsi="Courier New" w:cs="Courier New" w:hint="default"/>
+      </w:rPr>
+    </w:lvl>
+    <w:lvl w:ilvl="8" w:tplc="04090005" w:tentative="1">
+      <w:start w:val="1"/>
+      <w:numFmt w:val="bullet"/>
+      <w:lvlText w:val=""/>
+      <w:lvlJc w:val="left"/>
+      <w:pPr>
+        <w:ind w:left="6480" w:hanging="360"/>
+      </w:pPr>
+      <w:rPr>
+        <w:rFonts w:ascii="Wingdings" w:hAnsi="Wingdings" w:hint="default"/>
+      </w:rPr>
+    </w:lvl>
+  </w:abstractNum>
   <w:num w:numId="1">
-    <w:abstractNumId w:val="2"/>
+    <w:abstractNumId w:val="4"/>
   </w:num>
   <w:num w:numId="2">
     <w:abstractNumId w:val="0"/>
   </w:num>
   <w:num w:numId="3">
+    <w:abstractNumId w:val="5"/>
+  </w:num>
+  <w:num w:numId="4">
+    <w:abstractNumId w:val="6"/>
+  </w:num>
+  <w:num w:numId="5">
+    <w:abstractNumId w:val="2"/>
+  </w:num>
+  <w:num w:numId="6">
+    <w:abstractNumId w:val="1"/>
+  </w:num>
+  <w:num w:numId="7">
     <w:abstractNumId w:val="3"/>
   </w:num>
-  <w:num w:numId="4">
-    <w:abstractNumId w:val="4"/>
-  </w:num>
-  <w:num w:numId="5">
-    <w:abstractNumId w:val="1"/>
+  <w:num w:numId="8">
+    <w:abstractNumId w:val="7"/>
   </w:num>
 </w:numbering>
 </file>
@@ -11275,6 +12601,17 @@
       <w:u w:val="single"/>
     </w:rPr>
   </w:style>
+  <w:style w:type="paragraph" w:styleId="ListParagraph">
+    <w:name w:val="List Paragraph"/>
+    <w:basedOn w:val="Normal"/>
+    <w:uiPriority w:val="34"/>
+    <w:qFormat/>
+    <w:rsid w:val="008976F0"/>
+    <w:pPr>
+      <w:ind w:left="720"/>
+      <w:contextualSpacing/>
+    </w:pPr>
+  </w:style>
 </w:styles>
 </file>
 

</xml_diff>